<commit_message>
added todo list 29.1.21
</commit_message>
<xml_diff>
--- a/Workflow/סיכום סשן עבודה - 10.1.21.docx
+++ b/Workflow/סיכום סשן עבודה - 10.1.21.docx
@@ -1,21 +1,34 @@
 
 <file path=word/document.xml><?xml version="1.0" encoding="utf-8"?>
-<w:document xmlns:wpc="http://schemas.microsoft.com/office/word/2010/wordprocessingCanvas" xmlns:mc="http://schemas.openxmlformats.org/markup-compatibility/2006" xmlns:o="urn:schemas-microsoft-com:office:office" xmlns:r="http://schemas.openxmlformats.org/officeDocument/2006/relationships" xmlns:m="http://schemas.openxmlformats.org/officeDocument/2006/math" xmlns:v="urn:schemas-microsoft-com:vml" xmlns:wp14="http://schemas.microsoft.com/office/word/2010/wordprocessingDrawing" xmlns:wp="http://schemas.openxmlformats.org/drawingml/2006/wordprocessingDrawing" xmlns:w10="urn:schemas-microsoft-com:office:word" xmlns:w="http://schemas.openxmlformats.org/wordprocessingml/2006/main" xmlns:w14="http://schemas.microsoft.com/office/word/2010/wordml" xmlns:wpg="http://schemas.microsoft.com/office/word/2010/wordprocessingGroup" xmlns:wpi="http://schemas.microsoft.com/office/word/2010/wordprocessingInk" xmlns:wne="http://schemas.microsoft.com/office/word/2006/wordml" xmlns:wps="http://schemas.microsoft.com/office/word/2010/wordprocessingShape" mc:Ignorable="w14 wp14">
+<w:document xmlns:wpc="http://schemas.microsoft.com/office/word/2010/wordprocessingCanvas" xmlns:cx="http://schemas.microsoft.com/office/drawing/2014/chartex" xmlns:cx1="http://schemas.microsoft.com/office/drawing/2015/9/8/chartex" xmlns:cx2="http://schemas.microsoft.com/office/drawing/2015/10/21/chartex" xmlns:cx3="http://schemas.microsoft.com/office/drawing/2016/5/9/chartex" xmlns:cx4="http://schemas.microsoft.com/office/drawing/2016/5/10/chartex" xmlns:cx5="http://schemas.microsoft.com/office/drawing/2016/5/11/chartex" xmlns:cx6="http://schemas.microsoft.com/office/drawing/2016/5/12/chartex" xmlns:cx7="http://schemas.microsoft.com/office/drawing/2016/5/13/chartex" xmlns:cx8="http://schemas.microsoft.com/office/drawing/2016/5/14/chartex" xmlns:mc="http://schemas.openxmlformats.org/markup-compatibility/2006" xmlns:aink="http://schemas.microsoft.com/office/drawing/2016/ink" xmlns:am3d="http://schemas.microsoft.com/office/drawing/2017/model3d" xmlns:o="urn:schemas-microsoft-com:office:office" xmlns:r="http://schemas.openxmlformats.org/officeDocument/2006/relationships" xmlns:m="http://schemas.openxmlformats.org/officeDocument/2006/math" xmlns:v="urn:schemas-microsoft-com:vml" xmlns:wp14="http://schemas.microsoft.com/office/word/2010/wordprocessingDrawing" xmlns:wp="http://schemas.openxmlformats.org/drawingml/2006/wordprocessingDrawing" xmlns:w10="urn:schemas-microsoft-com:office:word" xmlns:w="http://schemas.openxmlformats.org/wordprocessingml/2006/main" xmlns:w14="http://schemas.microsoft.com/office/word/2010/wordml" xmlns:w15="http://schemas.microsoft.com/office/word/2012/wordml" xmlns:w16cex="http://schemas.microsoft.com/office/word/2018/wordml/cex" xmlns:w16cid="http://schemas.microsoft.com/office/word/2016/wordml/cid" xmlns:w16="http://schemas.microsoft.com/office/word/2018/wordml" xmlns:w16se="http://schemas.microsoft.com/office/word/2015/wordml/symex" xmlns:wpg="http://schemas.microsoft.com/office/word/2010/wordprocessingGroup" xmlns:wpi="http://schemas.microsoft.com/office/word/2010/wordprocessingInk" xmlns:wne="http://schemas.microsoft.com/office/word/2006/wordml" xmlns:wps="http://schemas.microsoft.com/office/word/2010/wordprocessingShape" mc:Ignorable="w14 w15 w16se w16cid w16 w16cex wp14">
   <w:body>
     <w:p>
       <w:pPr>
         <w:pStyle w:val="Heading1"/>
         <w:bidi/>
         <w:rPr>
-          <w:rFonts w:hint="cs"/>
-          <w:rtl/>
-        </w:rPr>
-      </w:pPr>
-      <w:r>
-        <w:rPr>
-          <w:rtl/>
-        </w:rPr>
-        <w:t xml:space="preserve">סיכום סשן עבודה- </w:t>
+          <w:rtl/>
+        </w:rPr>
+      </w:pPr>
+      <w:r>
+        <w:rPr>
+          <w:rtl/>
+        </w:rPr>
+        <w:t xml:space="preserve">סיכום </w:t>
+      </w:r>
+      <w:proofErr w:type="spellStart"/>
+      <w:r>
+        <w:rPr>
+          <w:rtl/>
+        </w:rPr>
+        <w:t>סשן</w:t>
+      </w:r>
+      <w:proofErr w:type="spellEnd"/>
+      <w:r>
+        <w:rPr>
+          <w:rtl/>
+        </w:rPr>
+        <w:t xml:space="preserve"> עבודה- </w:t>
       </w:r>
       <w:r>
         <w:rPr>
@@ -54,9 +67,6 @@
     <w:p>
       <w:pPr>
         <w:bidi/>
-        <w:rPr>
-          <w:rFonts w:hint="cs"/>
-        </w:rPr>
       </w:pPr>
     </w:p>
     <w:p>
@@ -67,9 +77,6 @@
           <w:numId w:val="18"/>
         </w:numPr>
         <w:bidi/>
-        <w:rPr>
-          <w:rFonts w:hint="cs"/>
-        </w:rPr>
       </w:pPr>
       <w:r>
         <w:rPr>
@@ -87,9 +94,6 @@
           <w:numId w:val="18"/>
         </w:numPr>
         <w:bidi/>
-        <w:rPr>
-          <w:rFonts w:hint="cs"/>
-        </w:rPr>
       </w:pPr>
       <w:r>
         <w:rPr>
@@ -117,9 +121,6 @@
           <w:numId w:val="18"/>
         </w:numPr>
         <w:bidi/>
-        <w:rPr>
-          <w:rFonts w:hint="cs"/>
-        </w:rPr>
       </w:pPr>
       <w:r>
         <w:rPr>
@@ -150,16 +151,29 @@
           <w:numId w:val="18"/>
         </w:numPr>
         <w:bidi/>
-        <w:rPr>
-          <w:rFonts w:hint="cs"/>
-        </w:rPr>
-      </w:pPr>
-      <w:r>
-        <w:rPr>
-          <w:rFonts w:hint="cs"/>
-          <w:rtl/>
-        </w:rPr>
-        <w:t>עבור הסרטון הבינארי שנוצר, מחושבת מפת רכיבי קשירות והרכיבים ממויינים לפי "נפח".</w:t>
+      </w:pPr>
+      <w:r>
+        <w:rPr>
+          <w:rFonts w:hint="cs"/>
+          <w:rtl/>
+        </w:rPr>
+        <w:t xml:space="preserve">עבור הסרטון הבינארי שנוצר, מחושבת מפת רכיבי קשירות והרכיבים </w:t>
+      </w:r>
+      <w:proofErr w:type="spellStart"/>
+      <w:r>
+        <w:rPr>
+          <w:rFonts w:hint="cs"/>
+          <w:rtl/>
+        </w:rPr>
+        <w:t>ממויינים</w:t>
+      </w:r>
+      <w:proofErr w:type="spellEnd"/>
+      <w:r>
+        <w:rPr>
+          <w:rFonts w:hint="cs"/>
+          <w:rtl/>
+        </w:rPr>
+        <w:t xml:space="preserve"> לפי "נפח".</w:t>
       </w:r>
     </w:p>
     <w:p>
@@ -170,9 +184,6 @@
           <w:numId w:val="18"/>
         </w:numPr>
         <w:bidi/>
-        <w:rPr>
-          <w:rFonts w:hint="cs"/>
-        </w:rPr>
       </w:pPr>
       <w:r>
         <w:rPr>
@@ -203,9 +214,6 @@
           <w:numId w:val="18"/>
         </w:numPr>
         <w:bidi/>
-        <w:rPr>
-          <w:rFonts w:hint="cs"/>
-        </w:rPr>
       </w:pPr>
       <w:r>
         <w:rPr>
@@ -223,16 +231,29 @@
           <w:numId w:val="18"/>
         </w:numPr>
         <w:bidi/>
-        <w:rPr>
-          <w:rFonts w:hint="cs"/>
-        </w:rPr>
-      </w:pPr>
-      <w:r>
-        <w:rPr>
-          <w:rFonts w:hint="cs"/>
-          <w:rtl/>
-        </w:rPr>
-        <w:t>לקיחת כל הרכיבים אשר נפחם גדול מאחוז מסויים מהנפח של הרכיב הגדול ביותר (</w:t>
+      </w:pPr>
+      <w:r>
+        <w:rPr>
+          <w:rFonts w:hint="cs"/>
+          <w:rtl/>
+        </w:rPr>
+        <w:t xml:space="preserve">לקיחת כל הרכיבים אשר נפחם גדול מאחוז </w:t>
+      </w:r>
+      <w:proofErr w:type="spellStart"/>
+      <w:r>
+        <w:rPr>
+          <w:rFonts w:hint="cs"/>
+          <w:rtl/>
+        </w:rPr>
+        <w:t>מסויים</w:t>
+      </w:r>
+      <w:proofErr w:type="spellEnd"/>
+      <w:r>
+        <w:rPr>
+          <w:rFonts w:hint="cs"/>
+          <w:rtl/>
+        </w:rPr>
+        <w:t xml:space="preserve"> מהנפח של הרכיב הגדול ביותר (</w:t>
       </w:r>
       <m:oMath>
         <m:r>
@@ -290,16 +311,45 @@
           <w:numId w:val="18"/>
         </w:numPr>
         <w:bidi/>
-        <w:rPr>
-          <w:rFonts w:hint="cs"/>
-        </w:rPr>
-      </w:pPr>
-      <w:r>
-        <w:rPr>
-          <w:rFonts w:hint="cs"/>
-          <w:rtl/>
-        </w:rPr>
-        <w:t>בחרנו באופציה השניה לבסוף היות והיא יותר רובוסטית (אני מקווה) יש כאן אינטואיציה שרכיבי הגוף יתפסו חלק ניכר מהתמונה ואילו רכיבי רעש יהיו קטנים יחסית.</w:t>
+      </w:pPr>
+      <w:r>
+        <w:rPr>
+          <w:rFonts w:hint="cs"/>
+          <w:rtl/>
+        </w:rPr>
+        <w:t xml:space="preserve">בחרנו באופציה </w:t>
+      </w:r>
+      <w:proofErr w:type="spellStart"/>
+      <w:r>
+        <w:rPr>
+          <w:rFonts w:hint="cs"/>
+          <w:rtl/>
+        </w:rPr>
+        <w:t>השניה</w:t>
+      </w:r>
+      <w:proofErr w:type="spellEnd"/>
+      <w:r>
+        <w:rPr>
+          <w:rFonts w:hint="cs"/>
+          <w:rtl/>
+        </w:rPr>
+        <w:t xml:space="preserve"> לבסוף היות והיא יותר </w:t>
+      </w:r>
+      <w:proofErr w:type="spellStart"/>
+      <w:r>
+        <w:rPr>
+          <w:rFonts w:hint="cs"/>
+          <w:rtl/>
+        </w:rPr>
+        <w:t>רובוסטית</w:t>
+      </w:r>
+      <w:proofErr w:type="spellEnd"/>
+      <w:r>
+        <w:rPr>
+          <w:rFonts w:hint="cs"/>
+          <w:rtl/>
+        </w:rPr>
+        <w:t xml:space="preserve"> (אני מקווה) יש כאן אינטואיציה שרכיבי הגוף יתפסו חלק ניכר מהתמונה ואילו רכיבי רעש יהיו קטנים יחסית.</w:t>
       </w:r>
     </w:p>
     <w:p>
@@ -310,9 +360,6 @@
           <w:numId w:val="18"/>
         </w:numPr>
         <w:bidi/>
-        <w:rPr>
-          <w:rFonts w:hint="cs"/>
-        </w:rPr>
       </w:pPr>
       <w:r>
         <w:rPr>
@@ -332,7 +379,87 @@
           <w:rFonts w:hint="cs"/>
           <w:rtl/>
         </w:rPr>
-        <w:t xml:space="preserve"> הוחלט לייצר מסכה "מוחלקת" ע"י שימוש בגאוסיין -  כאשר המטרה היא להוות מעין פריור לריצות הבאות, והאינטואיציה היא שהאיזורים הנמצאים במסיכה אינם מושלמים וכי שאר האובייקט נמצא בסמוך למסיכה שזוהתה.</w:t>
+        <w:t xml:space="preserve"> הוחלט לייצר מסכה "מוחלקת" ע"י שימוש </w:t>
+      </w:r>
+      <w:proofErr w:type="spellStart"/>
+      <w:r>
+        <w:rPr>
+          <w:rFonts w:hint="cs"/>
+          <w:rtl/>
+        </w:rPr>
+        <w:t>בגאוסיין</w:t>
+      </w:r>
+      <w:proofErr w:type="spellEnd"/>
+      <w:r>
+        <w:rPr>
+          <w:rFonts w:hint="cs"/>
+          <w:rtl/>
+        </w:rPr>
+        <w:t xml:space="preserve"> -  כאשר המטרה היא להוות מעין </w:t>
+      </w:r>
+      <w:proofErr w:type="spellStart"/>
+      <w:r>
+        <w:rPr>
+          <w:rFonts w:hint="cs"/>
+          <w:rtl/>
+        </w:rPr>
+        <w:t>פריור</w:t>
+      </w:r>
+      <w:proofErr w:type="spellEnd"/>
+      <w:r>
+        <w:rPr>
+          <w:rFonts w:hint="cs"/>
+          <w:rtl/>
+        </w:rPr>
+        <w:t xml:space="preserve"> לריצות הבאות, והאינטואיציה היא </w:t>
+      </w:r>
+      <w:proofErr w:type="spellStart"/>
+      <w:r>
+        <w:rPr>
+          <w:rFonts w:hint="cs"/>
+          <w:rtl/>
+        </w:rPr>
+        <w:t>שהאיזורים</w:t>
+      </w:r>
+      <w:proofErr w:type="spellEnd"/>
+      <w:r>
+        <w:rPr>
+          <w:rFonts w:hint="cs"/>
+          <w:rtl/>
+        </w:rPr>
+        <w:t xml:space="preserve"> הנמצאים </w:t>
+      </w:r>
+      <w:proofErr w:type="spellStart"/>
+      <w:r>
+        <w:rPr>
+          <w:rFonts w:hint="cs"/>
+          <w:rtl/>
+        </w:rPr>
+        <w:t>במסיכה</w:t>
+      </w:r>
+      <w:proofErr w:type="spellEnd"/>
+      <w:r>
+        <w:rPr>
+          <w:rFonts w:hint="cs"/>
+          <w:rtl/>
+        </w:rPr>
+        <w:t xml:space="preserve"> אינם מושלמים וכי שאר האובייקט נמצא בסמוך </w:t>
+      </w:r>
+      <w:proofErr w:type="spellStart"/>
+      <w:r>
+        <w:rPr>
+          <w:rFonts w:hint="cs"/>
+          <w:rtl/>
+        </w:rPr>
+        <w:t>למסיכה</w:t>
+      </w:r>
+      <w:proofErr w:type="spellEnd"/>
+      <w:r>
+        <w:rPr>
+          <w:rFonts w:hint="cs"/>
+          <w:rtl/>
+        </w:rPr>
+        <w:t xml:space="preserve"> שזוהתה.</w:t>
       </w:r>
     </w:p>
     <w:p>
@@ -343,16 +470,77 @@
           <w:numId w:val="18"/>
         </w:numPr>
         <w:bidi/>
-        <w:rPr>
-          <w:rFonts w:hint="cs"/>
-        </w:rPr>
-      </w:pPr>
-      <w:r>
-        <w:rPr>
-          <w:rFonts w:hint="cs"/>
-          <w:rtl/>
-        </w:rPr>
-        <w:t xml:space="preserve">בניית המסיכה נעשתה ע"י קונבולוציה של גאוסיין איזוטרופי עם סטיית תקן כלשהי עם המסיכה. </w:t>
+      </w:pPr>
+      <w:r>
+        <w:rPr>
+          <w:rFonts w:hint="cs"/>
+          <w:rtl/>
+        </w:rPr>
+        <w:t xml:space="preserve">בניית </w:t>
+      </w:r>
+      <w:proofErr w:type="spellStart"/>
+      <w:r>
+        <w:rPr>
+          <w:rFonts w:hint="cs"/>
+          <w:rtl/>
+        </w:rPr>
+        <w:t>המסיכה</w:t>
+      </w:r>
+      <w:proofErr w:type="spellEnd"/>
+      <w:r>
+        <w:rPr>
+          <w:rFonts w:hint="cs"/>
+          <w:rtl/>
+        </w:rPr>
+        <w:t xml:space="preserve"> נעשתה ע"י </w:t>
+      </w:r>
+      <w:proofErr w:type="spellStart"/>
+      <w:r>
+        <w:rPr>
+          <w:rFonts w:hint="cs"/>
+          <w:rtl/>
+        </w:rPr>
+        <w:t>קונבולוציה</w:t>
+      </w:r>
+      <w:proofErr w:type="spellEnd"/>
+      <w:r>
+        <w:rPr>
+          <w:rFonts w:hint="cs"/>
+          <w:rtl/>
+        </w:rPr>
+        <w:t xml:space="preserve"> של </w:t>
+      </w:r>
+      <w:proofErr w:type="spellStart"/>
+      <w:r>
+        <w:rPr>
+          <w:rFonts w:hint="cs"/>
+          <w:rtl/>
+        </w:rPr>
+        <w:t>גאוסיין</w:t>
+      </w:r>
+      <w:proofErr w:type="spellEnd"/>
+      <w:r>
+        <w:rPr>
+          <w:rFonts w:hint="cs"/>
+          <w:rtl/>
+        </w:rPr>
+        <w:t xml:space="preserve"> איזוטרופי עם סטיית תקן כלשהי עם </w:t>
+      </w:r>
+      <w:proofErr w:type="spellStart"/>
+      <w:r>
+        <w:rPr>
+          <w:rFonts w:hint="cs"/>
+          <w:rtl/>
+        </w:rPr>
+        <w:t>המסיכה</w:t>
+      </w:r>
+      <w:proofErr w:type="spellEnd"/>
+      <w:r>
+        <w:rPr>
+          <w:rFonts w:hint="cs"/>
+          <w:rtl/>
+        </w:rPr>
+        <w:t xml:space="preserve">. </w:t>
       </w:r>
     </w:p>
     <w:p>
@@ -363,16 +551,38 @@
           <w:numId w:val="18"/>
         </w:numPr>
         <w:bidi/>
-        <w:rPr>
-          <w:rFonts w:hint="cs"/>
-        </w:rPr>
-      </w:pPr>
-      <w:r>
-        <w:rPr>
-          <w:rFonts w:hint="cs"/>
-          <w:rtl/>
-        </w:rPr>
-        <w:t xml:space="preserve">הגאוסיין נורמל כך שהמקס' </w:t>
+      </w:pPr>
+      <w:proofErr w:type="spellStart"/>
+      <w:r>
+        <w:rPr>
+          <w:rFonts w:hint="cs"/>
+          <w:rtl/>
+        </w:rPr>
+        <w:t>הגאוסיין</w:t>
+      </w:r>
+      <w:proofErr w:type="spellEnd"/>
+      <w:r>
+        <w:rPr>
+          <w:rFonts w:hint="cs"/>
+          <w:rtl/>
+        </w:rPr>
+        <w:t xml:space="preserve"> נורמל כך </w:t>
+      </w:r>
+      <w:proofErr w:type="spellStart"/>
+      <w:r>
+        <w:rPr>
+          <w:rFonts w:hint="cs"/>
+          <w:rtl/>
+        </w:rPr>
+        <w:t>שהמקס</w:t>
+      </w:r>
+      <w:proofErr w:type="spellEnd"/>
+      <w:r>
+        <w:rPr>
+          <w:rFonts w:hint="cs"/>
+          <w:rtl/>
+        </w:rPr>
+        <w:t xml:space="preserve">' </w:t>
       </w:r>
       <w:r>
         <w:rPr>
@@ -392,7 +602,23 @@
           <w:rFonts w:hint="cs"/>
           <w:rtl/>
         </w:rPr>
-        <w:t xml:space="preserve"> ההיגיון הוא שתגובה מירבית תתקבל כשיש לפחות 3 שכנים סמוכים לפיקסל המרכזי (ערכים מעל ל-1 נקטמים בחזרה ל-1).</w:t>
+        <w:t xml:space="preserve"> ההיגיון הוא שתגובה </w:t>
+      </w:r>
+      <w:proofErr w:type="spellStart"/>
+      <w:r>
+        <w:rPr>
+          <w:rFonts w:hint="cs"/>
+          <w:rtl/>
+        </w:rPr>
+        <w:t>מירבית</w:t>
+      </w:r>
+      <w:proofErr w:type="spellEnd"/>
+      <w:r>
+        <w:rPr>
+          <w:rFonts w:hint="cs"/>
+          <w:rtl/>
+        </w:rPr>
+        <w:t xml:space="preserve"> תתקבל כשיש לפחות 3 שכנים סמוכים לפיקסל המרכזי (ערכים מעל ל-1 נקטמים בחזרה ל-1).</w:t>
       </w:r>
     </w:p>
     <w:p>
@@ -403,16 +629,29 @@
           <w:numId w:val="18"/>
         </w:numPr>
         <w:bidi/>
-        <w:rPr>
-          <w:rFonts w:hint="cs"/>
-        </w:rPr>
-      </w:pPr>
-      <w:r>
-        <w:rPr>
-          <w:rFonts w:hint="cs"/>
-          <w:rtl/>
-        </w:rPr>
-        <w:t>בנוסף נעשו שני משחקים עם אופן יצירת המסיכה:</w:t>
+      </w:pPr>
+      <w:r>
+        <w:rPr>
+          <w:rFonts w:hint="cs"/>
+          <w:rtl/>
+        </w:rPr>
+        <w:t xml:space="preserve">בנוסף נעשו שני משחקים עם אופן יצירת </w:t>
+      </w:r>
+      <w:proofErr w:type="spellStart"/>
+      <w:r>
+        <w:rPr>
+          <w:rFonts w:hint="cs"/>
+          <w:rtl/>
+        </w:rPr>
+        <w:t>המסיכה</w:t>
+      </w:r>
+      <w:proofErr w:type="spellEnd"/>
+      <w:r>
+        <w:rPr>
+          <w:rFonts w:hint="cs"/>
+          <w:rtl/>
+        </w:rPr>
+        <w:t>:</w:t>
       </w:r>
     </w:p>
     <w:p>
@@ -423,9 +662,6 @@
           <w:numId w:val="18"/>
         </w:numPr>
         <w:bidi/>
-        <w:rPr>
-          <w:rFonts w:hint="cs"/>
-        </w:rPr>
       </w:pPr>
       <w:r>
         <w:rPr>
@@ -445,7 +681,23 @@
           <w:rFonts w:hint="cs"/>
           <w:rtl/>
         </w:rPr>
-        <w:t xml:space="preserve"> הטרייד אוף הינו החסרת פיקסלים מהאובייקט לעומת הוספת פיקסלי רקע </w:t>
+        <w:t xml:space="preserve"> הטרייד אוף הינו החסרת פיקסלים מהאובייקט לעומת הוספת </w:t>
+      </w:r>
+      <w:proofErr w:type="spellStart"/>
+      <w:r>
+        <w:rPr>
+          <w:rFonts w:hint="cs"/>
+          <w:rtl/>
+        </w:rPr>
+        <w:t>פיקסלי</w:t>
+      </w:r>
+      <w:proofErr w:type="spellEnd"/>
+      <w:r>
+        <w:rPr>
+          <w:rFonts w:hint="cs"/>
+          <w:rtl/>
+        </w:rPr>
+        <w:t xml:space="preserve"> רקע </w:t>
       </w:r>
       <w:r>
         <w:rPr>
@@ -469,17 +721,32 @@
           <w:numId w:val="18"/>
         </w:numPr>
         <w:bidi/>
-        <w:rPr>
-          <w:rFonts w:hint="cs"/>
-        </w:rPr>
-      </w:pPr>
-      <w:r>
-        <w:rPr>
-          <w:rFonts w:hint="cs"/>
-          <w:rtl/>
-        </w:rPr>
-        <w:t>גאוסיין-&gt; הגדלה לעומת הגדלה -&gt; גאוסיין</w:t>
-      </w:r>
+      </w:pPr>
+      <w:proofErr w:type="spellStart"/>
+      <w:r>
+        <w:rPr>
+          <w:rFonts w:hint="cs"/>
+          <w:rtl/>
+        </w:rPr>
+        <w:t>גאוסיין</w:t>
+      </w:r>
+      <w:proofErr w:type="spellEnd"/>
+      <w:r>
+        <w:rPr>
+          <w:rFonts w:hint="cs"/>
+          <w:rtl/>
+        </w:rPr>
+        <w:t xml:space="preserve">-&gt; הגדלה לעומת הגדלה -&gt; </w:t>
+      </w:r>
+      <w:proofErr w:type="spellStart"/>
+      <w:r>
+        <w:rPr>
+          <w:rFonts w:hint="cs"/>
+          <w:rtl/>
+        </w:rPr>
+        <w:t>גאוסיין</w:t>
+      </w:r>
+      <w:proofErr w:type="spellEnd"/>
       <w:r>
         <w:rPr>
           <w:rFonts w:hint="cs"/>
@@ -498,7 +765,55 @@
           <w:rFonts w:hint="cs"/>
           <w:rtl/>
         </w:rPr>
-        <w:t xml:space="preserve"> במקרה הזה ההחלטה היא בין הגדרת הסקאלה האופיינית של הגאוסיין יחסית לגודל פלט הקוד הגאבור או יחסית לקלט (כל המסיכות מוגדלות לגודל הקלט בסוף). כרגע נבחר לבצע קונבולוציה ואז הגדלה, ללא הצדקה מיוחדת.</w:t>
+        <w:t xml:space="preserve"> במקרה הזה ההחלטה היא בין הגדרת הסקאלה האופיינית של </w:t>
+      </w:r>
+      <w:proofErr w:type="spellStart"/>
+      <w:r>
+        <w:rPr>
+          <w:rFonts w:hint="cs"/>
+          <w:rtl/>
+        </w:rPr>
+        <w:t>הגאוסיין</w:t>
+      </w:r>
+      <w:proofErr w:type="spellEnd"/>
+      <w:r>
+        <w:rPr>
+          <w:rFonts w:hint="cs"/>
+          <w:rtl/>
+        </w:rPr>
+        <w:t xml:space="preserve"> יחסית לגודל פלט הקוד הגאבור או יחסית לקלט (כל </w:t>
+      </w:r>
+      <w:proofErr w:type="spellStart"/>
+      <w:r>
+        <w:rPr>
+          <w:rFonts w:hint="cs"/>
+          <w:rtl/>
+        </w:rPr>
+        <w:t>המסיכות</w:t>
+      </w:r>
+      <w:proofErr w:type="spellEnd"/>
+      <w:r>
+        <w:rPr>
+          <w:rFonts w:hint="cs"/>
+          <w:rtl/>
+        </w:rPr>
+        <w:t xml:space="preserve"> מוגדלות לגודל הקלט בסוף). כרגע נבחר לבצע </w:t>
+      </w:r>
+      <w:proofErr w:type="spellStart"/>
+      <w:r>
+        <w:rPr>
+          <w:rFonts w:hint="cs"/>
+          <w:rtl/>
+        </w:rPr>
+        <w:t>קונבולוציה</w:t>
+      </w:r>
+      <w:proofErr w:type="spellEnd"/>
+      <w:r>
+        <w:rPr>
+          <w:rFonts w:hint="cs"/>
+          <w:rtl/>
+        </w:rPr>
+        <w:t xml:space="preserve"> ואז הגדלה, ללא הצדקה מיוחדת.</w:t>
       </w:r>
     </w:p>
     <w:p>
@@ -509,16 +824,38 @@
           <w:numId w:val="18"/>
         </w:numPr>
         <w:bidi/>
-        <w:rPr>
-          <w:rFonts w:hint="cs"/>
-        </w:rPr>
-      </w:pPr>
-      <w:r>
-        <w:rPr>
-          <w:rFonts w:hint="cs"/>
-          <w:rtl/>
-        </w:rPr>
-        <w:t xml:space="preserve">המסיכה מוגדלת לגודל הקלט המתקבל (בד"כ תוצר הפירמידה הגאוסיינית). </w:t>
+      </w:pPr>
+      <w:proofErr w:type="spellStart"/>
+      <w:r>
+        <w:rPr>
+          <w:rFonts w:hint="cs"/>
+          <w:rtl/>
+        </w:rPr>
+        <w:t>המסיכה</w:t>
+      </w:r>
+      <w:proofErr w:type="spellEnd"/>
+      <w:r>
+        <w:rPr>
+          <w:rFonts w:hint="cs"/>
+          <w:rtl/>
+        </w:rPr>
+        <w:t xml:space="preserve"> מוגדלת לגודל הקלט המתקבל (בד"כ תוצר הפירמידה </w:t>
+      </w:r>
+      <w:proofErr w:type="spellStart"/>
+      <w:r>
+        <w:rPr>
+          <w:rFonts w:hint="cs"/>
+          <w:rtl/>
+        </w:rPr>
+        <w:t>הגאוסיינית</w:t>
+      </w:r>
+      <w:proofErr w:type="spellEnd"/>
+      <w:r>
+        <w:rPr>
+          <w:rFonts w:hint="cs"/>
+          <w:rtl/>
+        </w:rPr>
+        <w:t xml:space="preserve">). </w:t>
       </w:r>
     </w:p>
     <w:p>
@@ -529,16 +866,29 @@
           <w:numId w:val="18"/>
         </w:numPr>
         <w:bidi/>
-        <w:rPr>
-          <w:rFonts w:hint="cs"/>
-        </w:rPr>
-      </w:pPr>
-      <w:r>
-        <w:rPr>
-          <w:rFonts w:hint="cs"/>
-          <w:rtl/>
-        </w:rPr>
-        <w:t xml:space="preserve">מימוש זיהוי איטרטיבי </w:t>
+      </w:pPr>
+      <w:r>
+        <w:rPr>
+          <w:rFonts w:hint="cs"/>
+          <w:rtl/>
+        </w:rPr>
+        <w:t xml:space="preserve">מימוש זיהוי </w:t>
+      </w:r>
+      <w:proofErr w:type="spellStart"/>
+      <w:r>
+        <w:rPr>
+          <w:rFonts w:hint="cs"/>
+          <w:rtl/>
+        </w:rPr>
+        <w:t>איטרטיבי</w:t>
+      </w:r>
+      <w:proofErr w:type="spellEnd"/>
+      <w:r>
+        <w:rPr>
+          <w:rFonts w:hint="cs"/>
+          <w:rtl/>
+        </w:rPr>
+        <w:t xml:space="preserve"> </w:t>
       </w:r>
     </w:p>
     <w:p>
@@ -549,16 +899,29 @@
           <w:numId w:val="18"/>
         </w:numPr>
         <w:bidi/>
-        <w:rPr>
-          <w:rFonts w:hint="cs"/>
-        </w:rPr>
-      </w:pPr>
-      <w:r>
-        <w:rPr>
-          <w:rFonts w:hint="cs"/>
-          <w:rtl/>
-        </w:rPr>
-        <w:t>לאחר מכן נעשה שימוש במסיכה שנוצרה בסעיף הקודם.</w:t>
+      </w:pPr>
+      <w:r>
+        <w:rPr>
+          <w:rFonts w:hint="cs"/>
+          <w:rtl/>
+        </w:rPr>
+        <w:t xml:space="preserve">לאחר מכן נעשה שימוש </w:t>
+      </w:r>
+      <w:proofErr w:type="spellStart"/>
+      <w:r>
+        <w:rPr>
+          <w:rFonts w:hint="cs"/>
+          <w:rtl/>
+        </w:rPr>
+        <w:t>במסיכה</w:t>
+      </w:r>
+      <w:proofErr w:type="spellEnd"/>
+      <w:r>
+        <w:rPr>
+          <w:rFonts w:hint="cs"/>
+          <w:rtl/>
+        </w:rPr>
+        <w:t xml:space="preserve"> שנוצרה בסעיף הקודם.</w:t>
       </w:r>
     </w:p>
     <w:p>
@@ -569,16 +932,29 @@
           <w:numId w:val="18"/>
         </w:numPr>
         <w:bidi/>
-        <w:rPr>
-          <w:rFonts w:hint="cs"/>
-        </w:rPr>
-      </w:pPr>
-      <w:r>
-        <w:rPr>
-          <w:rFonts w:hint="cs"/>
-          <w:rtl/>
-        </w:rPr>
-        <w:t>כדי לממש את המערכת בצורה הפשוטה ביותר, הוחלט להשתמש בקוד הגאבור כמו שהוא פרט לשינוי פרמטרים, לאחר מכן להכפיל במסיכה ולהשתמש בסרטון המתקבל כדי לייצר מסיכה חדשה.</w:t>
+      </w:pPr>
+      <w:r>
+        <w:rPr>
+          <w:rFonts w:hint="cs"/>
+          <w:rtl/>
+        </w:rPr>
+        <w:t xml:space="preserve">כדי לממש את המערכת בצורה הפשוטה ביותר, הוחלט להשתמש בקוד הגאבור כמו שהוא פרט לשינוי פרמטרים, לאחר מכן להכפיל </w:t>
+      </w:r>
+      <w:proofErr w:type="spellStart"/>
+      <w:r>
+        <w:rPr>
+          <w:rFonts w:hint="cs"/>
+          <w:rtl/>
+        </w:rPr>
+        <w:t>במסיכה</w:t>
+      </w:r>
+      <w:proofErr w:type="spellEnd"/>
+      <w:r>
+        <w:rPr>
+          <w:rFonts w:hint="cs"/>
+          <w:rtl/>
+        </w:rPr>
+        <w:t xml:space="preserve"> ולהשתמש בסרטון המתקבל כדי לייצר מסיכה חדשה.</w:t>
       </w:r>
     </w:p>
     <w:p>
@@ -589,16 +965,29 @@
           <w:numId w:val="18"/>
         </w:numPr>
         <w:bidi/>
-        <w:rPr>
-          <w:rFonts w:hint="cs"/>
-        </w:rPr>
-      </w:pPr>
-      <w:r>
-        <w:rPr>
-          <w:rFonts w:hint="cs"/>
-          <w:rtl/>
-        </w:rPr>
-        <w:t xml:space="preserve">הסיבה להכפלת המסיכה </w:t>
+      </w:pPr>
+      <w:r>
+        <w:rPr>
+          <w:rFonts w:hint="cs"/>
+          <w:rtl/>
+        </w:rPr>
+        <w:t xml:space="preserve">הסיבה להכפלת </w:t>
+      </w:r>
+      <w:proofErr w:type="spellStart"/>
+      <w:r>
+        <w:rPr>
+          <w:rFonts w:hint="cs"/>
+          <w:rtl/>
+        </w:rPr>
+        <w:t>המסיכה</w:t>
+      </w:r>
+      <w:proofErr w:type="spellEnd"/>
+      <w:r>
+        <w:rPr>
+          <w:rFonts w:hint="cs"/>
+          <w:rtl/>
+        </w:rPr>
+        <w:t xml:space="preserve"> </w:t>
       </w:r>
       <w:r>
         <w:rPr>
@@ -613,7 +1002,23 @@
           <w:rFonts w:hint="cs"/>
           <w:rtl/>
         </w:rPr>
-        <w:t xml:space="preserve"> שימוש בקוד הגאבור היא ע"מ שלא ייוצרו שפות מלאכותיות אשר יזוהו ע"י הגאבור. בצורה הזו קוד הגאבור רץ ללא צימודים והמסיכה משמשת כעיבוד המשך.</w:t>
+        <w:t xml:space="preserve"> שימוש בקוד הגאבור היא ע"מ שלא ייוצרו שפות מלאכותיות אשר יזוהו ע"י הגאבור. בצורה הזו קוד הגאבור רץ ללא צימודים </w:t>
+      </w:r>
+      <w:proofErr w:type="spellStart"/>
+      <w:r>
+        <w:rPr>
+          <w:rFonts w:hint="cs"/>
+          <w:rtl/>
+        </w:rPr>
+        <w:t>והמסיכה</w:t>
+      </w:r>
+      <w:proofErr w:type="spellEnd"/>
+      <w:r>
+        <w:rPr>
+          <w:rFonts w:hint="cs"/>
+          <w:rtl/>
+        </w:rPr>
+        <w:t xml:space="preserve"> משמשת כעיבוד המשך.</w:t>
       </w:r>
     </w:p>
     <w:p>
@@ -624,16 +1029,29 @@
           <w:numId w:val="18"/>
         </w:numPr>
         <w:bidi/>
-        <w:rPr>
-          <w:rFonts w:hint="cs"/>
-        </w:rPr>
-      </w:pPr>
-      <w:r>
-        <w:rPr>
-          <w:rFonts w:hint="cs"/>
-          <w:rtl/>
-        </w:rPr>
-        <w:t>לאחר משחק עם פרמטרים -  מצאנו כי השינוי העיקרי שנדרש לבצע הוא בגודל הסרטון, כרגע נמצאו 2 איטרציות:</w:t>
+      </w:pPr>
+      <w:r>
+        <w:rPr>
+          <w:rFonts w:hint="cs"/>
+          <w:rtl/>
+        </w:rPr>
+        <w:t xml:space="preserve">לאחר משחק עם פרמטרים -  מצאנו כי השינוי העיקרי שנדרש לבצע הוא בגודל הסרטון, כרגע נמצאו 2 </w:t>
+      </w:r>
+      <w:proofErr w:type="spellStart"/>
+      <w:r>
+        <w:rPr>
+          <w:rFonts w:hint="cs"/>
+          <w:rtl/>
+        </w:rPr>
+        <w:t>איטרציות</w:t>
+      </w:r>
+      <w:proofErr w:type="spellEnd"/>
+      <w:r>
+        <w:rPr>
+          <w:rFonts w:hint="cs"/>
+          <w:rtl/>
+        </w:rPr>
+        <w:t>:</w:t>
       </w:r>
     </w:p>
     <w:p>
@@ -644,9 +1062,6 @@
           <w:numId w:val="18"/>
         </w:numPr>
         <w:bidi/>
-        <w:rPr>
-          <w:rFonts w:hint="cs"/>
-        </w:rPr>
       </w:pPr>
       <w:r>
         <w:rPr>
@@ -775,23 +1190,22 @@
           <w:numId w:val="18"/>
         </w:numPr>
         <w:bidi/>
-        <w:rPr>
-          <w:rFonts w:hint="cs"/>
-        </w:rPr>
-      </w:pPr>
-      <w:r>
-        <w:rPr>
-          <w:rFonts w:hint="cs"/>
-          <w:rtl/>
-        </w:rPr>
-        <w:t>השניה היא קוד הגאבור עם גודל כפול (</w:t>
-      </w:r>
-      <w:r>
-        <w:rPr>
-          <w:rFonts w:hint="cs"/>
-          <w:rtl/>
-        </w:rPr>
-        <w:t xml:space="preserve">הקטנה של </w:t>
+      </w:pPr>
+      <w:proofErr w:type="spellStart"/>
+      <w:r>
+        <w:rPr>
+          <w:rFonts w:hint="cs"/>
+          <w:rtl/>
+        </w:rPr>
+        <w:t>השניה</w:t>
+      </w:r>
+      <w:proofErr w:type="spellEnd"/>
+      <w:r>
+        <w:rPr>
+          <w:rFonts w:hint="cs"/>
+          <w:rtl/>
+        </w:rPr>
+        <w:t xml:space="preserve"> היא קוד הגאבור עם גודל כפול (הקטנה של </w:t>
       </w:r>
       <m:oMath>
         <m:r>
@@ -862,19 +1276,7 @@
           <w:rPr>
             <w:rFonts w:ascii="Cambria Math" w:hAnsi="Cambria Math"/>
           </w:rPr>
-          <m:t>,</m:t>
-        </m:r>
-        <m:r>
-          <w:rPr>
-            <w:rFonts w:ascii="Cambria Math" w:hAnsi="Cambria Math"/>
-          </w:rPr>
-          <m:t>1</m:t>
-        </m:r>
-        <m:r>
-          <w:rPr>
-            <w:rFonts w:ascii="Cambria Math" w:hAnsi="Cambria Math"/>
-          </w:rPr>
-          <m:t>]</m:t>
+          <m:t>,1]</m:t>
         </m:r>
       </m:oMath>
       <w:r>
@@ -893,16 +1295,45 @@
           <w:numId w:val="18"/>
         </w:numPr>
         <w:bidi/>
-        <w:rPr>
-          <w:rFonts w:hint="cs"/>
-        </w:rPr>
-      </w:pPr>
-      <w:r>
-        <w:rPr>
-          <w:rFonts w:hint="cs"/>
-          <w:rtl/>
-        </w:rPr>
-        <w:t>בכדי להריץ קוד זה, נעשתה עטיפה של קוד הגאבור בפונקציה. ולאחר מכן נעשה שימוש בפונקציה זו בצורה איטרטיבית כאשר בכל איטרציה נעשית בניית מסיכה בצורה המוסברת לעיל.</w:t>
+      </w:pPr>
+      <w:r>
+        <w:rPr>
+          <w:rFonts w:hint="cs"/>
+          <w:rtl/>
+        </w:rPr>
+        <w:t xml:space="preserve">בכדי להריץ קוד זה, נעשתה עטיפה של קוד הגאבור בפונקציה. ולאחר מכן נעשה שימוש בפונקציה זו בצורה </w:t>
+      </w:r>
+      <w:proofErr w:type="spellStart"/>
+      <w:r>
+        <w:rPr>
+          <w:rFonts w:hint="cs"/>
+          <w:rtl/>
+        </w:rPr>
+        <w:t>איטרטיבית</w:t>
+      </w:r>
+      <w:proofErr w:type="spellEnd"/>
+      <w:r>
+        <w:rPr>
+          <w:rFonts w:hint="cs"/>
+          <w:rtl/>
+        </w:rPr>
+        <w:t xml:space="preserve"> כאשר בכל </w:t>
+      </w:r>
+      <w:proofErr w:type="spellStart"/>
+      <w:r>
+        <w:rPr>
+          <w:rFonts w:hint="cs"/>
+          <w:rtl/>
+        </w:rPr>
+        <w:t>איטרציה</w:t>
+      </w:r>
+      <w:proofErr w:type="spellEnd"/>
+      <w:r>
+        <w:rPr>
+          <w:rFonts w:hint="cs"/>
+          <w:rtl/>
+        </w:rPr>
+        <w:t xml:space="preserve"> נעשית בניית מסיכה בצורה המוסברת לעיל.</w:t>
       </w:r>
     </w:p>
     <w:p>
@@ -913,16 +1344,45 @@
           <w:numId w:val="18"/>
         </w:numPr>
         <w:bidi/>
-        <w:rPr>
-          <w:rFonts w:hint="cs"/>
-        </w:rPr>
-      </w:pPr>
-      <w:r>
-        <w:rPr>
-          <w:rFonts w:hint="cs"/>
-          <w:rtl/>
-        </w:rPr>
-        <w:t>משקול: על מנת לעדכן את המסיכה בכל איטרציה הוצעו כמה חלופות, 2  מומשו:</w:t>
+      </w:pPr>
+      <w:r>
+        <w:rPr>
+          <w:rFonts w:hint="cs"/>
+          <w:rtl/>
+        </w:rPr>
+        <w:t xml:space="preserve">משקול: על מנת לעדכן את </w:t>
+      </w:r>
+      <w:proofErr w:type="spellStart"/>
+      <w:r>
+        <w:rPr>
+          <w:rFonts w:hint="cs"/>
+          <w:rtl/>
+        </w:rPr>
+        <w:t>המסיכה</w:t>
+      </w:r>
+      <w:proofErr w:type="spellEnd"/>
+      <w:r>
+        <w:rPr>
+          <w:rFonts w:hint="cs"/>
+          <w:rtl/>
+        </w:rPr>
+        <w:t xml:space="preserve"> בכל </w:t>
+      </w:r>
+      <w:proofErr w:type="spellStart"/>
+      <w:r>
+        <w:rPr>
+          <w:rFonts w:hint="cs"/>
+          <w:rtl/>
+        </w:rPr>
+        <w:t>איטרציה</w:t>
+      </w:r>
+      <w:proofErr w:type="spellEnd"/>
+      <w:r>
+        <w:rPr>
+          <w:rFonts w:hint="cs"/>
+          <w:rtl/>
+        </w:rPr>
+        <w:t xml:space="preserve"> הוצעו כמה חלופות, 2 מומשו:</w:t>
       </w:r>
     </w:p>
     <w:p>
@@ -933,9 +1393,6 @@
           <w:numId w:val="18"/>
         </w:numPr>
         <w:bidi/>
-        <w:rPr>
-          <w:rFonts w:hint="cs"/>
-        </w:rPr>
       </w:pPr>
       <w:r>
         <w:rPr>
@@ -950,14 +1407,46 @@
           <w:rFonts w:hint="cs"/>
           <w:rtl/>
         </w:rPr>
-        <w:t>ימום בין המסיכה שחושבה עד</w:t>
-      </w:r>
-      <w:r>
-        <w:rPr>
-          <w:rFonts w:hint="cs"/>
-          <w:rtl/>
-        </w:rPr>
-        <w:t xml:space="preserve"> כה למסיכה הנוכחית</w:t>
+        <w:t xml:space="preserve">ימום בין </w:t>
+      </w:r>
+      <w:proofErr w:type="spellStart"/>
+      <w:r>
+        <w:rPr>
+          <w:rFonts w:hint="cs"/>
+          <w:rtl/>
+        </w:rPr>
+        <w:t>המסיכה</w:t>
+      </w:r>
+      <w:proofErr w:type="spellEnd"/>
+      <w:r>
+        <w:rPr>
+          <w:rFonts w:hint="cs"/>
+          <w:rtl/>
+        </w:rPr>
+        <w:t xml:space="preserve"> שחושבה עד</w:t>
+      </w:r>
+      <w:r>
+        <w:rPr>
+          <w:rFonts w:hint="cs"/>
+          <w:rtl/>
+        </w:rPr>
+        <w:t xml:space="preserve"> כה </w:t>
+      </w:r>
+      <w:proofErr w:type="spellStart"/>
+      <w:r>
+        <w:rPr>
+          <w:rFonts w:hint="cs"/>
+          <w:rtl/>
+        </w:rPr>
+        <w:t>למסיכה</w:t>
+      </w:r>
+      <w:proofErr w:type="spellEnd"/>
+      <w:r>
+        <w:rPr>
+          <w:rFonts w:hint="cs"/>
+          <w:rtl/>
+        </w:rPr>
+        <w:t xml:space="preserve"> הנוכחית</w:t>
       </w:r>
       <w:r>
         <w:rPr>
@@ -984,7 +1473,23 @@
           <w:rFonts w:hint="cs"/>
           <w:rtl/>
         </w:rPr>
-        <w:t xml:space="preserve"> איזורים </w:t>
+        <w:t xml:space="preserve"> </w:t>
+      </w:r>
+      <w:proofErr w:type="spellStart"/>
+      <w:r>
+        <w:rPr>
+          <w:rFonts w:hint="cs"/>
+          <w:rtl/>
+        </w:rPr>
+        <w:t>איזורים</w:t>
+      </w:r>
+      <w:proofErr w:type="spellEnd"/>
+      <w:r>
+        <w:rPr>
+          <w:rFonts w:hint="cs"/>
+          <w:rtl/>
+        </w:rPr>
+        <w:t xml:space="preserve"> </w:t>
       </w:r>
       <w:r>
         <w:rPr>
@@ -1018,7 +1523,39 @@
           <w:rFonts w:hint="cs"/>
           <w:rtl/>
         </w:rPr>
-        <w:t xml:space="preserve">יש צורך בטיפול באיטרציה הראשונה בנפרד, אין צמצום של המסיכה </w:t>
+        <w:t xml:space="preserve">יש צורך בטיפול </w:t>
+      </w:r>
+      <w:proofErr w:type="spellStart"/>
+      <w:r>
+        <w:rPr>
+          <w:rFonts w:hint="cs"/>
+          <w:rtl/>
+        </w:rPr>
+        <w:t>באיטרציה</w:t>
+      </w:r>
+      <w:proofErr w:type="spellEnd"/>
+      <w:r>
+        <w:rPr>
+          <w:rFonts w:hint="cs"/>
+          <w:rtl/>
+        </w:rPr>
+        <w:t xml:space="preserve"> הראשונה בנפרד, אין צמצום של </w:t>
+      </w:r>
+      <w:proofErr w:type="spellStart"/>
+      <w:r>
+        <w:rPr>
+          <w:rFonts w:hint="cs"/>
+          <w:rtl/>
+        </w:rPr>
+        <w:t>המסיכה</w:t>
+      </w:r>
+      <w:proofErr w:type="spellEnd"/>
+      <w:r>
+        <w:rPr>
+          <w:rFonts w:hint="cs"/>
+          <w:rtl/>
+        </w:rPr>
+        <w:t xml:space="preserve"> </w:t>
       </w:r>
       <w:r>
         <w:rPr>
@@ -1031,7 +1568,39 @@
           <w:rFonts w:hint="cs"/>
           <w:rtl/>
         </w:rPr>
-        <w:t xml:space="preserve"> אזורי רעש שזוהו לעולם ישארו במסיכה.</w:t>
+        <w:t xml:space="preserve"> אזורי רעש שזוהו לעולם </w:t>
+      </w:r>
+      <w:proofErr w:type="spellStart"/>
+      <w:r>
+        <w:rPr>
+          <w:rFonts w:hint="cs"/>
+          <w:rtl/>
+        </w:rPr>
+        <w:t>ישארו</w:t>
+      </w:r>
+      <w:proofErr w:type="spellEnd"/>
+      <w:r>
+        <w:rPr>
+          <w:rFonts w:hint="cs"/>
+          <w:rtl/>
+        </w:rPr>
+        <w:t xml:space="preserve"> </w:t>
+      </w:r>
+      <w:proofErr w:type="spellStart"/>
+      <w:r>
+        <w:rPr>
+          <w:rFonts w:hint="cs"/>
+          <w:rtl/>
+        </w:rPr>
+        <w:t>במסיכה</w:t>
+      </w:r>
+      <w:proofErr w:type="spellEnd"/>
+      <w:r>
+        <w:rPr>
+          <w:rFonts w:hint="cs"/>
+          <w:rtl/>
+        </w:rPr>
+        <w:t>.</w:t>
       </w:r>
     </w:p>
     <w:p>
@@ -1042,9 +1611,6 @@
           <w:numId w:val="18"/>
         </w:numPr>
         <w:bidi/>
-        <w:rPr>
-          <w:rFonts w:hint="cs"/>
-        </w:rPr>
       </w:pPr>
       <w:r>
         <w:rPr>
@@ -1053,19 +1619,37 @@
         </w:rPr>
         <w:t xml:space="preserve">סכום קמור בין </w:t>
       </w:r>
-      <w:r>
-        <w:rPr>
-          <w:rFonts w:hint="cs"/>
-          <w:rtl/>
-        </w:rPr>
-        <w:t>המסיכה שחושבה עד</w:t>
-      </w:r>
-      <w:r>
-        <w:rPr>
-          <w:rFonts w:hint="cs"/>
-          <w:rtl/>
-        </w:rPr>
-        <w:t xml:space="preserve"> כה למסיכה הנוכחית: ייתרון </w:t>
+      <w:proofErr w:type="spellStart"/>
+      <w:r>
+        <w:rPr>
+          <w:rFonts w:hint="cs"/>
+          <w:rtl/>
+        </w:rPr>
+        <w:t>המסיכה</w:t>
+      </w:r>
+      <w:proofErr w:type="spellEnd"/>
+      <w:r>
+        <w:rPr>
+          <w:rFonts w:hint="cs"/>
+          <w:rtl/>
+        </w:rPr>
+        <w:t xml:space="preserve"> שחושבה עד כה </w:t>
+      </w:r>
+      <w:proofErr w:type="spellStart"/>
+      <w:r>
+        <w:rPr>
+          <w:rFonts w:hint="cs"/>
+          <w:rtl/>
+        </w:rPr>
+        <w:t>למסיכה</w:t>
+      </w:r>
+      <w:proofErr w:type="spellEnd"/>
+      <w:r>
+        <w:rPr>
+          <w:rFonts w:hint="cs"/>
+          <w:rtl/>
+        </w:rPr>
+        <w:t xml:space="preserve"> הנוכחית: ייתרון </w:t>
       </w:r>
       <w:r>
         <w:rPr>
@@ -1102,39 +1686,29 @@
           <w:numId w:val="18"/>
         </w:numPr>
         <w:bidi/>
-        <w:rPr>
-          <w:rtl/>
-        </w:rPr>
-      </w:pPr>
-      <w:r>
-        <w:rPr>
-          <w:rFonts w:hint="cs"/>
-          <w:rtl/>
-        </w:rPr>
-        <w:t>נכון לעכשיו אנו משתמשים בסכום הקמור,  יש לבדוק איטרציות נוספות.</w:t>
-      </w:r>
-    </w:p>
-    <w:p>
-      <w:pPr>
-        <w:bidi/>
-        <w:rPr>
-          <w:rtl/>
-        </w:rPr>
-      </w:pPr>
-    </w:p>
-    <w:p>
-      <w:pPr>
-        <w:pStyle w:val="Heading1"/>
-        <w:bidi/>
-        <w:rPr>
-          <w:rtl/>
-        </w:rPr>
-      </w:pPr>
-      <w:r>
-        <w:rPr>
-          <w:rtl/>
-        </w:rPr>
-        <w:t>תוכניות להמשך</w:t>
+      </w:pPr>
+      <w:r>
+        <w:rPr>
+          <w:rFonts w:hint="cs"/>
+          <w:rtl/>
+        </w:rPr>
+        <w:t xml:space="preserve">נכון לעכשיו אנו משתמשים בסכום הקמור,  יש לבדוק </w:t>
+      </w:r>
+      <w:proofErr w:type="spellStart"/>
+      <w:r>
+        <w:rPr>
+          <w:rFonts w:hint="cs"/>
+          <w:rtl/>
+        </w:rPr>
+        <w:t>איטרציות</w:t>
+      </w:r>
+      <w:proofErr w:type="spellEnd"/>
+      <w:r>
+        <w:rPr>
+          <w:rFonts w:hint="cs"/>
+          <w:rtl/>
+        </w:rPr>
+        <w:t xml:space="preserve"> נוספות.</w:t>
       </w:r>
     </w:p>
     <w:p>
@@ -1146,15 +1720,101 @@
         </w:numPr>
         <w:bidi/>
         <w:rPr>
-          <w:rFonts w:hint="cs"/>
-        </w:rPr>
-      </w:pPr>
-      <w:r>
-        <w:rPr>
-          <w:rFonts w:hint="cs"/>
-          <w:rtl/>
-        </w:rPr>
-        <w:t>הפיכת האיטרציות מ-2 למספר כללי</w:t>
+          <w:rtl/>
+        </w:rPr>
+      </w:pPr>
+      <w:r>
+        <w:rPr>
+          <w:rFonts w:hint="cs"/>
+          <w:rtl/>
+        </w:rPr>
+        <w:t xml:space="preserve">בדיקת </w:t>
+      </w:r>
+      <w:r>
+        <w:t>scales</w:t>
+      </w:r>
+      <w:r>
+        <w:rPr>
+          <w:rFonts w:hint="cs"/>
+          <w:rtl/>
+        </w:rPr>
+        <w:t xml:space="preserve"> צפופים יותר באמצעות הורדת הקפיצה שבין </w:t>
+      </w:r>
+      <w:r>
+        <w:t>scales</w:t>
+      </w:r>
+      <w:r>
+        <w:rPr>
+          <w:rFonts w:hint="cs"/>
+          <w:rtl/>
+        </w:rPr>
+        <w:t xml:space="preserve">- קיבלנו שהגדלת כמות ה- </w:t>
+      </w:r>
+      <w:r>
+        <w:t>scales</w:t>
+      </w:r>
+      <w:r>
+        <w:rPr>
+          <w:rFonts w:hint="cs"/>
+          <w:rtl/>
+        </w:rPr>
+        <w:t xml:space="preserve"> פי 2 מביאה לתוצר יותר "מוחלק"/מטושטש, ונכון לשלב זה לא המשכנו את הבדיקה.</w:t>
+      </w:r>
+    </w:p>
+    <w:p>
+      <w:pPr>
+        <w:bidi/>
+        <w:rPr>
+          <w:rtl/>
+        </w:rPr>
+      </w:pPr>
+    </w:p>
+    <w:p>
+      <w:pPr>
+        <w:pStyle w:val="Heading1"/>
+        <w:bidi/>
+        <w:rPr>
+          <w:rtl/>
+        </w:rPr>
+      </w:pPr>
+      <w:r>
+        <w:rPr>
+          <w:rtl/>
+        </w:rPr>
+        <w:t>תוכניות להמשך</w:t>
+      </w:r>
+    </w:p>
+    <w:p>
+      <w:pPr>
+        <w:pStyle w:val="ListParagraph"/>
+        <w:numPr>
+          <w:ilvl w:val="0"/>
+          <w:numId w:val="18"/>
+        </w:numPr>
+        <w:bidi/>
+      </w:pPr>
+      <w:r>
+        <w:rPr>
+          <w:rFonts w:hint="cs"/>
+          <w:rtl/>
+        </w:rPr>
+        <w:t xml:space="preserve">הפיכת </w:t>
+      </w:r>
+      <w:proofErr w:type="spellStart"/>
+      <w:r>
+        <w:rPr>
+          <w:rFonts w:hint="cs"/>
+          <w:rtl/>
+        </w:rPr>
+        <w:t>האיטרציות</w:t>
+      </w:r>
+      <w:proofErr w:type="spellEnd"/>
+      <w:r>
+        <w:rPr>
+          <w:rFonts w:hint="cs"/>
+          <w:rtl/>
+        </w:rPr>
+        <w:t xml:space="preserve"> מ-2 למספר כללי</w:t>
       </w:r>
     </w:p>
     <w:p>
@@ -1165,9 +1825,6 @@
           <w:numId w:val="18"/>
         </w:numPr>
         <w:bidi/>
-        <w:rPr>
-          <w:rFonts w:hint="cs"/>
-        </w:rPr>
       </w:pPr>
       <w:r>
         <w:rPr>
@@ -1358,30 +2015,13 @@
           <w:numId w:val="18"/>
         </w:numPr>
         <w:bidi/>
-        <w:rPr>
-          <w:rFonts w:hint="cs"/>
-        </w:rPr>
-      </w:pPr>
-      <w:r>
-        <w:rPr>
-          <w:rFonts w:hint="cs"/>
-          <w:rtl/>
-        </w:rPr>
-        <w:t xml:space="preserve">הוספת </w:t>
-      </w:r>
-      <w:r>
-        <w:rPr>
-          <w:rFonts w:hint="cs"/>
-          <w:rtl/>
-        </w:rPr>
-        <w:t xml:space="preserve">פעולות מורפולוגיות </w:t>
-      </w:r>
-      <w:r>
-        <w:rPr>
-          <w:rFonts w:hint="cs"/>
-          <w:rtl/>
-        </w:rPr>
-        <w:t>לבדיקה</w:t>
+      </w:pPr>
+      <w:r>
+        <w:rPr>
+          <w:rFonts w:hint="cs"/>
+          <w:rtl/>
+        </w:rPr>
+        <w:t>הוספת פעולות מורפולוגיות לבדיקה</w:t>
       </w:r>
     </w:p>
     <w:p>
@@ -1398,7 +2038,23 @@
           <w:rFonts w:cs="Arial" w:hint="cs"/>
           <w:rtl/>
         </w:rPr>
-        <w:t xml:space="preserve">תכונה נוספת לפלטור </w:t>
+        <w:t xml:space="preserve">תכונה נוספת </w:t>
+      </w:r>
+      <w:proofErr w:type="spellStart"/>
+      <w:r>
+        <w:rPr>
+          <w:rFonts w:cs="Arial" w:hint="cs"/>
+          <w:rtl/>
+        </w:rPr>
+        <w:t>לפלטור</w:t>
+      </w:r>
+      <w:proofErr w:type="spellEnd"/>
+      <w:r>
+        <w:rPr>
+          <w:rFonts w:cs="Arial" w:hint="cs"/>
+          <w:rtl/>
+        </w:rPr>
+        <w:t xml:space="preserve"> </w:t>
       </w:r>
       <w:r>
         <w:rPr>
@@ -1533,15 +2189,9 @@
           <w:numId w:val="18"/>
         </w:numPr>
         <w:bidi/>
-        <w:rPr>
-          <w:rFonts w:hint="cs"/>
-        </w:rPr>
-      </w:pPr>
-      <w:r>
-        <w:t xml:space="preserve"> - </w:t>
-      </w:r>
-      <w:r>
-        <w:t>Max(</w:t>
+      </w:pPr>
+      <w:r>
+        <w:t xml:space="preserve"> - Max(</w:t>
       </w:r>
       <w:proofErr w:type="spellStart"/>
       <w:r>
@@ -1564,7 +2214,66 @@
           <w:rFonts w:cs="Arial"/>
           <w:rtl/>
         </w:rPr>
-        <w:t>אינטואיציה, הקוד פחות בטוח בקצוות לאורך האיטרציה, ולא בביטחון פר פיקסל של סכום קמור</w:t>
+        <w:t xml:space="preserve">אינטואיציה, הקוד פחות בטוח בקצוות לאורך </w:t>
+      </w:r>
+      <w:proofErr w:type="spellStart"/>
+      <w:r>
+        <w:rPr>
+          <w:rFonts w:cs="Arial"/>
+          <w:rtl/>
+        </w:rPr>
+        <w:t>האיטרציה</w:t>
+      </w:r>
+      <w:proofErr w:type="spellEnd"/>
+      <w:r>
+        <w:rPr>
+          <w:rFonts w:cs="Arial"/>
+          <w:rtl/>
+        </w:rPr>
+        <w:t>, ולא בביטחון פר פיקסל של סכום קמור</w:t>
+      </w:r>
+    </w:p>
+    <w:p>
+      <w:pPr>
+        <w:pStyle w:val="ListParagraph"/>
+        <w:numPr>
+          <w:ilvl w:val="1"/>
+          <w:numId w:val="18"/>
+        </w:numPr>
+        <w:bidi/>
+      </w:pPr>
+      <w:r>
+        <w:rPr>
+          <w:rFonts w:cs="Arial"/>
+        </w:rPr>
+        <w:t>Gamma factor</w:t>
+      </w:r>
+      <w:r>
+        <w:rPr>
+          <w:rFonts w:cs="Arial" w:hint="cs"/>
+          <w:rtl/>
+        </w:rPr>
+        <w:t xml:space="preserve"> </w:t>
+      </w:r>
+      <w:r>
+        <w:rPr>
+          <w:rFonts w:cs="Arial"/>
+          <w:rtl/>
+        </w:rPr>
+        <w:t>–</w:t>
+      </w:r>
+      <w:r>
+        <w:rPr>
+          <w:rFonts w:cs="Arial" w:hint="cs"/>
+          <w:rtl/>
+        </w:rPr>
+        <w:t xml:space="preserve"> אינטואיציה די דומה לנ"ל- לא מוריד ביטחון במרכזי המסכה ויותר ליניארי מ- </w:t>
+      </w:r>
+      <w:r>
+        <w:rPr>
+          <w:rFonts w:cs="Arial"/>
+        </w:rPr>
+        <w:t>erode</w:t>
       </w:r>
     </w:p>
     <w:p>
@@ -1698,7 +2407,23 @@
           <w:rFonts w:cs="Arial" w:hint="cs"/>
           <w:rtl/>
         </w:rPr>
-        <w:t>טיוב טיוב הקוד של הדר</w:t>
+        <w:t xml:space="preserve">טיוב </w:t>
+      </w:r>
+      <w:proofErr w:type="spellStart"/>
+      <w:r>
+        <w:rPr>
+          <w:rFonts w:cs="Arial" w:hint="cs"/>
+          <w:rtl/>
+        </w:rPr>
+        <w:t>טיוב</w:t>
+      </w:r>
+      <w:proofErr w:type="spellEnd"/>
+      <w:r>
+        <w:rPr>
+          <w:rFonts w:cs="Arial" w:hint="cs"/>
+          <w:rtl/>
+        </w:rPr>
+        <w:t xml:space="preserve"> הקוד של הדר</w:t>
       </w:r>
     </w:p>
     <w:p>
@@ -1744,7 +2469,6 @@
         <w:spacing w:after="200" w:line="276" w:lineRule="auto"/>
         <w:ind w:left="1140"/>
         <w:rPr>
-          <w:rFonts w:hint="cs"/>
           <w:rtl/>
         </w:rPr>
       </w:pPr>
@@ -1754,7 +2478,6 @@
         <w:pStyle w:val="Heading1"/>
         <w:bidi/>
         <w:rPr>
-          <w:rFonts w:hint="cs"/>
           <w:rtl/>
         </w:rPr>
       </w:pPr>
@@ -1774,9 +2497,6 @@
           <w:numId w:val="18"/>
         </w:numPr>
         <w:bidi/>
-        <w:rPr>
-          <w:rFonts w:hint="cs"/>
-        </w:rPr>
       </w:pPr>
       <w:r>
         <w:rPr>
@@ -1854,9 +2574,6 @@
           <w:numId w:val="18"/>
         </w:numPr>
         <w:bidi/>
-        <w:rPr>
-          <w:rFonts w:hint="cs"/>
-        </w:rPr>
       </w:pPr>
       <w:r>
         <w:rPr>
@@ -1918,8 +2635,6 @@
         </w:rPr>
         <w:t xml:space="preserve"> כדי שלא נתבלבל בטעינה.</w:t>
       </w:r>
-      <w:bookmarkStart w:id="0" w:name="_GoBack"/>
-      <w:bookmarkEnd w:id="0"/>
     </w:p>
     <w:sectPr>
       <w:pgSz w:w="11906" w:h="16838"/>
@@ -1932,8 +2647,8 @@
 </file>
 
 <file path=word/numbering.xml><?xml version="1.0" encoding="utf-8"?>
-<w:numbering xmlns:wpc="http://schemas.microsoft.com/office/word/2010/wordprocessingCanvas" xmlns:mc="http://schemas.openxmlformats.org/markup-compatibility/2006" xmlns:o="urn:schemas-microsoft-com:office:office" xmlns:r="http://schemas.openxmlformats.org/officeDocument/2006/relationships" xmlns:m="http://schemas.openxmlformats.org/officeDocument/2006/math" xmlns:v="urn:schemas-microsoft-com:vml" xmlns:wp14="http://schemas.microsoft.com/office/word/2010/wordprocessingDrawing" xmlns:wp="http://schemas.openxmlformats.org/drawingml/2006/wordprocessingDrawing" xmlns:w10="urn:schemas-microsoft-com:office:word" xmlns:w="http://schemas.openxmlformats.org/wordprocessingml/2006/main" xmlns:w14="http://schemas.microsoft.com/office/word/2010/wordml" xmlns:wpg="http://schemas.microsoft.com/office/word/2010/wordprocessingGroup" xmlns:wpi="http://schemas.microsoft.com/office/word/2010/wordprocessingInk" xmlns:wne="http://schemas.microsoft.com/office/word/2006/wordml" xmlns:wps="http://schemas.microsoft.com/office/word/2010/wordprocessingShape" mc:Ignorable="w14 wp14">
-  <w:abstractNum w:abstractNumId="0">
+<w:numbering xmlns:wpc="http://schemas.microsoft.com/office/word/2010/wordprocessingCanvas" xmlns:cx="http://schemas.microsoft.com/office/drawing/2014/chartex" xmlns:cx1="http://schemas.microsoft.com/office/drawing/2015/9/8/chartex" xmlns:cx2="http://schemas.microsoft.com/office/drawing/2015/10/21/chartex" xmlns:cx3="http://schemas.microsoft.com/office/drawing/2016/5/9/chartex" xmlns:cx4="http://schemas.microsoft.com/office/drawing/2016/5/10/chartex" xmlns:cx5="http://schemas.microsoft.com/office/drawing/2016/5/11/chartex" xmlns:cx6="http://schemas.microsoft.com/office/drawing/2016/5/12/chartex" xmlns:cx7="http://schemas.microsoft.com/office/drawing/2016/5/13/chartex" xmlns:cx8="http://schemas.microsoft.com/office/drawing/2016/5/14/chartex" xmlns:mc="http://schemas.openxmlformats.org/markup-compatibility/2006" xmlns:aink="http://schemas.microsoft.com/office/drawing/2016/ink" xmlns:am3d="http://schemas.microsoft.com/office/drawing/2017/model3d" xmlns:o="urn:schemas-microsoft-com:office:office" xmlns:r="http://schemas.openxmlformats.org/officeDocument/2006/relationships" xmlns:m="http://schemas.openxmlformats.org/officeDocument/2006/math" xmlns:v="urn:schemas-microsoft-com:vml" xmlns:wp14="http://schemas.microsoft.com/office/word/2010/wordprocessingDrawing" xmlns:wp="http://schemas.openxmlformats.org/drawingml/2006/wordprocessingDrawing" xmlns:w10="urn:schemas-microsoft-com:office:word" xmlns:w="http://schemas.openxmlformats.org/wordprocessingml/2006/main" xmlns:w14="http://schemas.microsoft.com/office/word/2010/wordml" xmlns:w15="http://schemas.microsoft.com/office/word/2012/wordml" xmlns:w16cex="http://schemas.microsoft.com/office/word/2018/wordml/cex" xmlns:w16cid="http://schemas.microsoft.com/office/word/2016/wordml/cid" xmlns:w16="http://schemas.microsoft.com/office/word/2018/wordml" xmlns:w16se="http://schemas.microsoft.com/office/word/2015/wordml/symex" xmlns:wpg="http://schemas.microsoft.com/office/word/2010/wordprocessingGroup" xmlns:wpi="http://schemas.microsoft.com/office/word/2010/wordprocessingInk" xmlns:wne="http://schemas.microsoft.com/office/word/2006/wordml" xmlns:wps="http://schemas.microsoft.com/office/word/2010/wordprocessingShape" mc:Ignorable="w14 w15 w16se w16cid w16 w16cex wp14">
+  <w:abstractNum w:abstractNumId="0" w15:restartNumberingAfterBreak="0">
     <w:nsid w:val="013E5774"/>
     <w:multiLevelType w:val="hybridMultilevel"/>
     <w:tmpl w:val="77940D70"/>
@@ -2019,7 +2734,7 @@
       </w:pPr>
     </w:lvl>
   </w:abstractNum>
-  <w:abstractNum w:abstractNumId="1">
+  <w:abstractNum w:abstractNumId="1" w15:restartNumberingAfterBreak="0">
     <w:nsid w:val="0DFD4737"/>
     <w:multiLevelType w:val="hybridMultilevel"/>
     <w:tmpl w:val="ABBA93A2"/>
@@ -2132,7 +2847,7 @@
       </w:rPr>
     </w:lvl>
   </w:abstractNum>
-  <w:abstractNum w:abstractNumId="2">
+  <w:abstractNum w:abstractNumId="2" w15:restartNumberingAfterBreak="0">
     <w:nsid w:val="18534ED1"/>
     <w:multiLevelType w:val="hybridMultilevel"/>
     <w:tmpl w:val="A904955E"/>
@@ -2245,7 +2960,7 @@
       </w:rPr>
     </w:lvl>
   </w:abstractNum>
-  <w:abstractNum w:abstractNumId="3">
+  <w:abstractNum w:abstractNumId="3" w15:restartNumberingAfterBreak="0">
     <w:nsid w:val="22560870"/>
     <w:multiLevelType w:val="hybridMultilevel"/>
     <w:tmpl w:val="1AD24CB8"/>
@@ -2357,7 +3072,7 @@
       </w:rPr>
     </w:lvl>
   </w:abstractNum>
-  <w:abstractNum w:abstractNumId="4">
+  <w:abstractNum w:abstractNumId="4" w15:restartNumberingAfterBreak="0">
     <w:nsid w:val="2D901E5D"/>
     <w:multiLevelType w:val="hybridMultilevel"/>
     <w:tmpl w:val="199E35C6"/>
@@ -2471,7 +3186,7 @@
       </w:rPr>
     </w:lvl>
   </w:abstractNum>
-  <w:abstractNum w:abstractNumId="5">
+  <w:abstractNum w:abstractNumId="5" w15:restartNumberingAfterBreak="0">
     <w:nsid w:val="2E721026"/>
     <w:multiLevelType w:val="hybridMultilevel"/>
     <w:tmpl w:val="4740D3AA"/>
@@ -2583,7 +3298,7 @@
       </w:rPr>
     </w:lvl>
   </w:abstractNum>
-  <w:abstractNum w:abstractNumId="6">
+  <w:abstractNum w:abstractNumId="6" w15:restartNumberingAfterBreak="0">
     <w:nsid w:val="318C084C"/>
     <w:multiLevelType w:val="hybridMultilevel"/>
     <w:tmpl w:val="0130DD12"/>
@@ -2669,7 +3384,7 @@
       </w:pPr>
     </w:lvl>
   </w:abstractNum>
-  <w:abstractNum w:abstractNumId="7">
+  <w:abstractNum w:abstractNumId="7" w15:restartNumberingAfterBreak="0">
     <w:nsid w:val="376C5926"/>
     <w:multiLevelType w:val="hybridMultilevel"/>
     <w:tmpl w:val="BEB24B58"/>
@@ -2782,7 +3497,7 @@
       </w:rPr>
     </w:lvl>
   </w:abstractNum>
-  <w:abstractNum w:abstractNumId="8">
+  <w:abstractNum w:abstractNumId="8" w15:restartNumberingAfterBreak="0">
     <w:nsid w:val="3AFE74E1"/>
     <w:multiLevelType w:val="hybridMultilevel"/>
     <w:tmpl w:val="13D08C80"/>
@@ -2871,7 +3586,7 @@
       </w:pPr>
     </w:lvl>
   </w:abstractNum>
-  <w:abstractNum w:abstractNumId="9">
+  <w:abstractNum w:abstractNumId="9" w15:restartNumberingAfterBreak="0">
     <w:nsid w:val="43D50757"/>
     <w:multiLevelType w:val="hybridMultilevel"/>
     <w:tmpl w:val="6D7C9D10"/>
@@ -2983,7 +3698,7 @@
       </w:rPr>
     </w:lvl>
   </w:abstractNum>
-  <w:abstractNum w:abstractNumId="10">
+  <w:abstractNum w:abstractNumId="10" w15:restartNumberingAfterBreak="0">
     <w:nsid w:val="4D684E46"/>
     <w:multiLevelType w:val="hybridMultilevel"/>
     <w:tmpl w:val="9DD69BC6"/>
@@ -3095,7 +3810,7 @@
       </w:rPr>
     </w:lvl>
   </w:abstractNum>
-  <w:abstractNum w:abstractNumId="11">
+  <w:abstractNum w:abstractNumId="11" w15:restartNumberingAfterBreak="0">
     <w:nsid w:val="56A678A5"/>
     <w:multiLevelType w:val="hybridMultilevel"/>
     <w:tmpl w:val="BBC4C2B8"/>
@@ -3184,7 +3899,7 @@
       </w:pPr>
     </w:lvl>
   </w:abstractNum>
-  <w:abstractNum w:abstractNumId="12">
+  <w:abstractNum w:abstractNumId="12" w15:restartNumberingAfterBreak="0">
     <w:nsid w:val="57D557C5"/>
     <w:multiLevelType w:val="hybridMultilevel"/>
     <w:tmpl w:val="BAA010F0"/>
@@ -3297,7 +4012,7 @@
       </w:rPr>
     </w:lvl>
   </w:abstractNum>
-  <w:abstractNum w:abstractNumId="13">
+  <w:abstractNum w:abstractNumId="13" w15:restartNumberingAfterBreak="0">
     <w:nsid w:val="592F29CC"/>
     <w:multiLevelType w:val="hybridMultilevel"/>
     <w:tmpl w:val="51163530"/>
@@ -3410,7 +4125,7 @@
       </w:rPr>
     </w:lvl>
   </w:abstractNum>
-  <w:abstractNum w:abstractNumId="14">
+  <w:abstractNum w:abstractNumId="14" w15:restartNumberingAfterBreak="0">
     <w:nsid w:val="63E7514F"/>
     <w:multiLevelType w:val="hybridMultilevel"/>
     <w:tmpl w:val="1A92CE1C"/>
@@ -3496,7 +4211,7 @@
       </w:pPr>
     </w:lvl>
   </w:abstractNum>
-  <w:abstractNum w:abstractNumId="15">
+  <w:abstractNum w:abstractNumId="15" w15:restartNumberingAfterBreak="0">
     <w:nsid w:val="688F117F"/>
     <w:multiLevelType w:val="hybridMultilevel"/>
     <w:tmpl w:val="00BA5F72"/>
@@ -3608,7 +4323,7 @@
       </w:rPr>
     </w:lvl>
   </w:abstractNum>
-  <w:abstractNum w:abstractNumId="16">
+  <w:abstractNum w:abstractNumId="16" w15:restartNumberingAfterBreak="0">
     <w:nsid w:val="7ADC0F56"/>
     <w:multiLevelType w:val="hybridMultilevel"/>
     <w:tmpl w:val="13D08C80"/>
@@ -3697,7 +4412,7 @@
       </w:pPr>
     </w:lvl>
   </w:abstractNum>
-  <w:abstractNum w:abstractNumId="17">
+  <w:abstractNum w:abstractNumId="17" w15:restartNumberingAfterBreak="0">
     <w:nsid w:val="7D0E6708"/>
     <w:multiLevelType w:val="hybridMultilevel"/>
     <w:tmpl w:val="8B141712"/>
@@ -3871,7 +4586,7 @@
 </file>
 
 <file path=word/styles.xml><?xml version="1.0" encoding="utf-8"?>
-<w:styles xmlns:mc="http://schemas.openxmlformats.org/markup-compatibility/2006" xmlns:r="http://schemas.openxmlformats.org/officeDocument/2006/relationships" xmlns:w="http://schemas.openxmlformats.org/wordprocessingml/2006/main" xmlns:w14="http://schemas.microsoft.com/office/word/2010/wordml" mc:Ignorable="w14">
+<w:styles xmlns:mc="http://schemas.openxmlformats.org/markup-compatibility/2006" xmlns:r="http://schemas.openxmlformats.org/officeDocument/2006/relationships" xmlns:w="http://schemas.openxmlformats.org/wordprocessingml/2006/main" xmlns:w14="http://schemas.microsoft.com/office/word/2010/wordml" xmlns:w15="http://schemas.microsoft.com/office/word/2012/wordml" xmlns:w16cex="http://schemas.microsoft.com/office/word/2018/wordml/cex" xmlns:w16cid="http://schemas.microsoft.com/office/word/2016/wordml/cid" xmlns:w16="http://schemas.microsoft.com/office/word/2018/wordml" xmlns:w16se="http://schemas.microsoft.com/office/word/2015/wordml/symex" mc:Ignorable="w14 w15 w16se w16cid w16 w16cex">
   <w:docDefaults>
     <w:rPrDefault>
       <w:rPr>
@@ -3887,477 +4602,383 @@
       </w:pPr>
     </w:pPrDefault>
   </w:docDefaults>
-  <w:latentStyles w:defLockedState="0" w:defUIPriority="99" w:defSemiHidden="1" w:defUnhideWhenUsed="1" w:defQFormat="0" w:count="267">
-    <w:lsdException w:name="Normal" w:semiHidden="0" w:uiPriority="0" w:unhideWhenUsed="0" w:qFormat="1"/>
-    <w:lsdException w:name="heading 1" w:semiHidden="0" w:uiPriority="9" w:unhideWhenUsed="0" w:qFormat="1"/>
-    <w:lsdException w:name="heading 2" w:uiPriority="9" w:qFormat="1"/>
-    <w:lsdException w:name="heading 3" w:uiPriority="9" w:qFormat="1"/>
-    <w:lsdException w:name="heading 4" w:uiPriority="9" w:qFormat="1"/>
-    <w:lsdException w:name="heading 5" w:uiPriority="9" w:qFormat="1"/>
-    <w:lsdException w:name="heading 6" w:uiPriority="9" w:qFormat="1"/>
-    <w:lsdException w:name="heading 7" w:uiPriority="9" w:qFormat="1"/>
-    <w:lsdException w:name="heading 8" w:uiPriority="9" w:qFormat="1"/>
-    <w:lsdException w:name="heading 9" w:uiPriority="9" w:qFormat="1"/>
-    <w:lsdException w:name="toc 1" w:uiPriority="39"/>
-    <w:lsdException w:name="toc 2" w:uiPriority="39"/>
-    <w:lsdException w:name="toc 3" w:uiPriority="39"/>
-    <w:lsdException w:name="toc 4" w:uiPriority="39"/>
-    <w:lsdException w:name="toc 5" w:uiPriority="39"/>
-    <w:lsdException w:name="toc 6" w:uiPriority="39"/>
-    <w:lsdException w:name="toc 7" w:uiPriority="39"/>
-    <w:lsdException w:name="toc 8" w:uiPriority="39"/>
-    <w:lsdException w:name="toc 9" w:uiPriority="39"/>
-    <w:lsdException w:name="caption" w:uiPriority="35" w:qFormat="1"/>
-    <w:lsdException w:name="Title" w:semiHidden="0" w:uiPriority="10" w:unhideWhenUsed="0" w:qFormat="1"/>
-    <w:lsdException w:name="Default Paragraph Font" w:uiPriority="1"/>
-    <w:lsdException w:name="Subtitle" w:semiHidden="0" w:uiPriority="11" w:unhideWhenUsed="0" w:qFormat="1"/>
-    <w:lsdException w:name="Strong" w:semiHidden="0" w:uiPriority="22" w:unhideWhenUsed="0" w:qFormat="1"/>
-    <w:lsdException w:name="Emphasis" w:semiHidden="0" w:uiPriority="20" w:unhideWhenUsed="0" w:qFormat="1"/>
-    <w:lsdException w:name="Table Grid" w:semiHidden="0" w:uiPriority="39" w:unhideWhenUsed="0"/>
-    <w:lsdException w:name="Placeholder Text" w:unhideWhenUsed="0"/>
-    <w:lsdException w:name="No Spacing" w:semiHidden="0" w:uiPriority="1" w:unhideWhenUsed="0" w:qFormat="1"/>
-    <w:lsdException w:name="Light Shading" w:semiHidden="0" w:uiPriority="60" w:unhideWhenUsed="0"/>
-    <w:lsdException w:name="Light List" w:semiHidden="0" w:uiPriority="61" w:unhideWhenUsed="0"/>
-    <w:lsdException w:name="Light Grid" w:semiHidden="0" w:uiPriority="62" w:unhideWhenUsed="0"/>
-    <w:lsdException w:name="Medium Shading 1" w:semiHidden="0" w:uiPriority="63" w:unhideWhenUsed="0"/>
-    <w:lsdException w:name="Medium Shading 2" w:semiHidden="0" w:uiPriority="64" w:unhideWhenUsed="0"/>
-    <w:lsdException w:name="Medium List 1" w:semiHidden="0" w:uiPriority="65" w:unhideWhenUsed="0"/>
-    <w:lsdException w:name="Medium List 2" w:semiHidden="0" w:uiPriority="66" w:unhideWhenUsed="0"/>
-    <w:lsdException w:name="Medium Grid 1" w:semiHidden="0" w:uiPriority="67" w:unhideWhenUsed="0"/>
-    <w:lsdException w:name="Medium Grid 2" w:semiHidden="0" w:uiPriority="68" w:unhideWhenUsed="0"/>
-    <w:lsdException w:name="Medium Grid 3" w:semiHidden="0" w:uiPriority="69" w:unhideWhenUsed="0"/>
-    <w:lsdException w:name="Dark List" w:semiHidden="0" w:uiPriority="70" w:unhideWhenUsed="0"/>
-    <w:lsdException w:name="Colorful Shading" w:semiHidden="0" w:uiPriority="71" w:unhideWhenUsed="0"/>
-    <w:lsdException w:name="Colorful List" w:semiHidden="0" w:uiPriority="72" w:unhideWhenUsed="0"/>
-    <w:lsdException w:name="Colorful Grid" w:semiHidden="0" w:uiPriority="73" w:unhideWhenUsed="0"/>
-    <w:lsdException w:name="Light Shading Accent 1" w:semiHidden="0" w:uiPriority="60" w:unhideWhenUsed="0"/>
-    <w:lsdException w:name="Light List Accent 1" w:semiHidden="0" w:uiPriority="61" w:unhideWhenUsed="0"/>
-    <w:lsdException w:name="Light Grid Accent 1" w:semiHidden="0" w:uiPriority="62" w:unhideWhenUsed="0"/>
-    <w:lsdException w:name="Medium Shading 1 Accent 1" w:semiHidden="0" w:uiPriority="63" w:unhideWhenUsed="0"/>
-    <w:lsdException w:name="Medium Shading 2 Accent 1" w:semiHidden="0" w:uiPriority="64" w:unhideWhenUsed="0"/>
-    <w:lsdException w:name="Medium List 1 Accent 1" w:semiHidden="0" w:uiPriority="65" w:unhideWhenUsed="0"/>
-    <w:lsdException w:name="Revision" w:unhideWhenUsed="0"/>
-    <w:lsdException w:name="List Paragraph" w:semiHidden="0" w:uiPriority="34" w:unhideWhenUsed="0" w:qFormat="1"/>
-    <w:lsdException w:name="Quote" w:semiHidden="0" w:uiPriority="29" w:unhideWhenUsed="0" w:qFormat="1"/>
-    <w:lsdException w:name="Intense Quote" w:semiHidden="0" w:uiPriority="30" w:unhideWhenUsed="0" w:qFormat="1"/>
-    <w:lsdException w:name="Medium List 2 Accent 1" w:semiHidden="0" w:uiPriority="66" w:unhideWhenUsed="0"/>
-    <w:lsdException w:name="Medium Grid 1 Accent 1" w:semiHidden="0" w:uiPriority="67" w:unhideWhenUsed="0"/>
-    <w:lsdException w:name="Medium Grid 2 Accent 1" w:semiHidden="0" w:uiPriority="68" w:unhideWhenUsed="0"/>
-    <w:lsdException w:name="Medium Grid 3 Accent 1" w:semiHidden="0" w:uiPriority="69" w:unhideWhenUsed="0"/>
-    <w:lsdException w:name="Dark List Accent 1" w:semiHidden="0" w:uiPriority="70" w:unhideWhenUsed="0"/>
-    <w:lsdException w:name="Colorful Shading Accent 1" w:semiHidden="0" w:uiPriority="71" w:unhideWhenUsed="0"/>
-    <w:lsdException w:name="Colorful List Accent 1" w:semiHidden="0" w:uiPriority="72" w:unhideWhenUsed="0"/>
-    <w:lsdException w:name="Colorful Grid Accent 1" w:semiHidden="0" w:uiPriority="73" w:unhideWhenUsed="0"/>
-    <w:lsdException w:name="Light Shading Accent 2" w:semiHidden="0" w:uiPriority="60" w:unhideWhenUsed="0"/>
-    <w:lsdException w:name="Light List Accent 2" w:semiHidden="0" w:uiPriority="61" w:unhideWhenUsed="0"/>
-    <w:lsdException w:name="Light Grid Accent 2" w:semiHidden="0" w:uiPriority="62" w:unhideWhenUsed="0"/>
-    <w:lsdException w:name="Medium Shading 1 Accent 2" w:semiHidden="0" w:uiPriority="63" w:unhideWhenUsed="0"/>
-    <w:lsdException w:name="Medium Shading 2 Accent 2" w:semiHidden="0" w:uiPriority="64" w:unhideWhenUsed="0"/>
-    <w:lsdException w:name="Medium List 1 Accent 2" w:semiHidden="0" w:uiPriority="65" w:unhideWhenUsed="0"/>
-    <w:lsdException w:name="Medium List 2 Accent 2" w:semiHidden="0" w:uiPriority="66" w:unhideWhenUsed="0"/>
-    <w:lsdException w:name="Medium Grid 1 Accent 2" w:semiHidden="0" w:uiPriority="67" w:unhideWhenUsed="0"/>
-    <w:lsdException w:name="Medium Grid 2 Accent 2" w:semiHidden="0" w:uiPriority="68" w:unhideWhenUsed="0"/>
-    <w:lsdException w:name="Medium Grid 3 Accent 2" w:semiHidden="0" w:uiPriority="69" w:unhideWhenUsed="0"/>
-    <w:lsdException w:name="Dark List Accent 2" w:semiHidden="0" w:uiPriority="70" w:unhideWhenUsed="0"/>
-    <w:lsdException w:name="Colorful Shading Accent 2" w:semiHidden="0" w:uiPriority="71" w:unhideWhenUsed="0"/>
-    <w:lsdException w:name="Colorful List Accent 2" w:semiHidden="0" w:uiPriority="72" w:unhideWhenUsed="0"/>
-    <w:lsdException w:name="Colorful Grid Accent 2" w:semiHidden="0" w:uiPriority="73" w:unhideWhenUsed="0"/>
-    <w:lsdException w:name="Light Shading Accent 3" w:semiHidden="0" w:uiPriority="60" w:unhideWhenUsed="0"/>
-    <w:lsdException w:name="Light List Accent 3" w:semiHidden="0" w:uiPriority="61" w:unhideWhenUsed="0"/>
-    <w:lsdException w:name="Light Grid Accent 3" w:semiHidden="0" w:uiPriority="62" w:unhideWhenUsed="0"/>
-    <w:lsdException w:name="Medium Shading 1 Accent 3" w:semiHidden="0" w:uiPriority="63" w:unhideWhenUsed="0"/>
-    <w:lsdException w:name="Medium Shading 2 Accent 3" w:semiHidden="0" w:uiPriority="64" w:unhideWhenUsed="0"/>
-    <w:lsdException w:name="Medium List 1 Accent 3" w:semiHidden="0" w:uiPriority="65" w:unhideWhenUsed="0"/>
-    <w:lsdException w:name="Medium List 2 Accent 3" w:semiHidden="0" w:uiPriority="66" w:unhideWhenUsed="0"/>
-    <w:lsdException w:name="Medium Grid 1 Accent 3" w:semiHidden="0" w:uiPriority="67" w:unhideWhenUsed="0"/>
-    <w:lsdException w:name="Medium Grid 2 Accent 3" w:semiHidden="0" w:uiPriority="68" w:unhideWhenUsed="0"/>
-    <w:lsdException w:name="Medium Grid 3 Accent 3" w:semiHidden="0" w:uiPriority="69" w:unhideWhenUsed="0"/>
-    <w:lsdException w:name="Dark List Accent 3" w:semiHidden="0" w:uiPriority="70" w:unhideWhenUsed="0"/>
-    <w:lsdException w:name="Colorful Shading Accent 3" w:semiHidden="0" w:uiPriority="71" w:unhideWhenUsed="0"/>
-    <w:lsdException w:name="Colorful List Accent 3" w:semiHidden="0" w:uiPriority="72" w:unhideWhenUsed="0"/>
-    <w:lsdException w:name="Colorful Grid Accent 3" w:semiHidden="0" w:uiPriority="73" w:unhideWhenUsed="0"/>
-    <w:lsdException w:name="Light Shading Accent 4" w:semiHidden="0" w:uiPriority="60" w:unhideWhenUsed="0"/>
-    <w:lsdException w:name="Light List Accent 4" w:semiHidden="0" w:uiPriority="61" w:unhideWhenUsed="0"/>
-    <w:lsdException w:name="Light Grid Accent 4" w:semiHidden="0" w:uiPriority="62" w:unhideWhenUsed="0"/>
-    <w:lsdException w:name="Medium Shading 1 Accent 4" w:semiHidden="0" w:uiPriority="63" w:unhideWhenUsed="0"/>
-    <w:lsdException w:name="Medium Shading 2 Accent 4" w:semiHidden="0" w:uiPriority="64" w:unhideWhenUsed="0"/>
-    <w:lsdException w:name="Medium List 1 Accent 4" w:semiHidden="0" w:uiPriority="65" w:unhideWhenUsed="0"/>
-    <w:lsdException w:name="Medium List 2 Accent 4" w:semiHidden="0" w:uiPriority="66" w:unhideWhenUsed="0"/>
-    <w:lsdException w:name="Medium Grid 1 Accent 4" w:semiHidden="0" w:uiPriority="67" w:unhideWhenUsed="0"/>
-    <w:lsdException w:name="Medium Grid 2 Accent 4" w:semiHidden="0" w:uiPriority="68" w:unhideWhenUsed="0"/>
-    <w:lsdException w:name="Medium Grid 3 Accent 4" w:semiHidden="0" w:uiPriority="69" w:unhideWhenUsed="0"/>
-    <w:lsdException w:name="Dark List Accent 4" w:semiHidden="0" w:uiPriority="70" w:unhideWhenUsed="0"/>
-    <w:lsdException w:name="Colorful Shading Accent 4" w:semiHidden="0" w:uiPriority="71" w:unhideWhenUsed="0"/>
-    <w:lsdException w:name="Colorful List Accent 4" w:semiHidden="0" w:uiPriority="72" w:unhideWhenUsed="0"/>
-    <w:lsdException w:name="Colorful Grid Accent 4" w:semiHidden="0" w:uiPriority="73" w:unhideWhenUsed="0"/>
-    <w:lsdException w:name="Light Shading Accent 5" w:semiHidden="0" w:uiPriority="60" w:unhideWhenUsed="0"/>
-    <w:lsdException w:name="Light List Accent 5" w:semiHidden="0" w:uiPriority="61" w:unhideWhenUsed="0"/>
-    <w:lsdException w:name="Light Grid Accent 5" w:semiHidden="0" w:uiPriority="62" w:unhideWhenUsed="0"/>
-    <w:lsdException w:name="Medium Shading 1 Accent 5" w:semiHidden="0" w:uiPriority="63" w:unhideWhenUsed="0"/>
-    <w:lsdException w:name="Medium Shading 2 Accent 5" w:semiHidden="0" w:uiPriority="64" w:unhideWhenUsed="0"/>
-    <w:lsdException w:name="Medium List 1 Accent 5" w:semiHidden="0" w:uiPriority="65" w:unhideWhenUsed="0"/>
-    <w:lsdException w:name="Medium List 2 Accent 5" w:semiHidden="0" w:uiPriority="66" w:unhideWhenUsed="0"/>
-    <w:lsdException w:name="Medium Grid 1 Accent 5" w:semiHidden="0" w:uiPriority="67" w:unhideWhenUsed="0"/>
-    <w:lsdException w:name="Medium Grid 2 Accent 5" w:semiHidden="0" w:uiPriority="68" w:unhideWhenUsed="0"/>
-    <w:lsdException w:name="Medium Grid 3 Accent 5" w:semiHidden="0" w:uiPriority="69" w:unhideWhenUsed="0"/>
-    <w:lsdException w:name="Dark List Accent 5" w:semiHidden="0" w:uiPriority="70" w:unhideWhenUsed="0"/>
-    <w:lsdException w:name="Colorful Shading Accent 5" w:semiHidden="0" w:uiPriority="71" w:unhideWhenUsed="0"/>
-    <w:lsdException w:name="Colorful List Accent 5" w:semiHidden="0" w:uiPriority="72" w:unhideWhenUsed="0"/>
-    <w:lsdException w:name="Colorful Grid Accent 5" w:semiHidden="0" w:uiPriority="73" w:unhideWhenUsed="0"/>
-    <w:lsdException w:name="Light Shading Accent 6" w:semiHidden="0" w:uiPriority="60" w:unhideWhenUsed="0"/>
-    <w:lsdException w:name="Light List Accent 6" w:semiHidden="0" w:uiPriority="61" w:unhideWhenUsed="0"/>
-    <w:lsdException w:name="Light Grid Accent 6" w:semiHidden="0" w:uiPriority="62" w:unhideWhenUsed="0"/>
-    <w:lsdException w:name="Medium Shading 1 Accent 6" w:semiHidden="0" w:uiPriority="63" w:unhideWhenUsed="0"/>
-    <w:lsdException w:name="Medium Shading 2 Accent 6" w:semiHidden="0" w:uiPriority="64" w:unhideWhenUsed="0"/>
-    <w:lsdException w:name="Medium List 1 Accent 6" w:semiHidden="0" w:uiPriority="65" w:unhideWhenUsed="0"/>
-    <w:lsdException w:name="Medium List 2 Accent 6" w:semiHidden="0" w:uiPriority="66" w:unhideWhenUsed="0"/>
-    <w:lsdException w:name="Medium Grid 1 Accent 6" w:semiHidden="0" w:uiPriority="67" w:unhideWhenUsed="0"/>
-    <w:lsdException w:name="Medium Grid 2 Accent 6" w:semiHidden="0" w:uiPriority="68" w:unhideWhenUsed="0"/>
-    <w:lsdException w:name="Medium Grid 3 Accent 6" w:semiHidden="0" w:uiPriority="69" w:unhideWhenUsed="0"/>
-    <w:lsdException w:name="Dark List Accent 6" w:semiHidden="0" w:uiPriority="70" w:unhideWhenUsed="0"/>
-    <w:lsdException w:name="Colorful Shading Accent 6" w:semiHidden="0" w:uiPriority="71" w:unhideWhenUsed="0"/>
-    <w:lsdException w:name="Colorful List Accent 6" w:semiHidden="0" w:uiPriority="72" w:unhideWhenUsed="0"/>
-    <w:lsdException w:name="Colorful Grid Accent 6" w:semiHidden="0" w:uiPriority="73" w:unhideWhenUsed="0"/>
-    <w:lsdException w:name="Subtle Emphasis" w:semiHidden="0" w:uiPriority="19" w:unhideWhenUsed="0" w:qFormat="1"/>
-    <w:lsdException w:name="Intense Emphasis" w:semiHidden="0" w:uiPriority="21" w:unhideWhenUsed="0" w:qFormat="1"/>
-    <w:lsdException w:name="Subtle Reference" w:semiHidden="0" w:uiPriority="31" w:unhideWhenUsed="0" w:qFormat="1"/>
-    <w:lsdException w:name="Intense Reference" w:semiHidden="0" w:uiPriority="32" w:unhideWhenUsed="0" w:qFormat="1"/>
-    <w:lsdException w:name="Book Title" w:semiHidden="0" w:uiPriority="33" w:unhideWhenUsed="0" w:qFormat="1"/>
-    <w:lsdException w:name="Bibliography" w:uiPriority="37"/>
-    <w:lsdException w:name="TOC Heading" w:uiPriority="39" w:qFormat="1"/>
-  </w:latentStyles>
-  <w:style w:type="paragraph" w:default="1" w:styleId="Normal">
-    <w:name w:val="Normal"/>
-    <w:qFormat/>
-  </w:style>
-  <w:style w:type="paragraph" w:styleId="Heading1">
-    <w:name w:val="heading 1"/>
-    <w:basedOn w:val="Normal"/>
-    <w:next w:val="Normal"/>
-    <w:link w:val="Heading1Char"/>
-    <w:uiPriority w:val="9"/>
-    <w:qFormat/>
-    <w:rsid w:val="001F7036"/>
-    <w:pPr>
-      <w:keepNext/>
-      <w:keepLines/>
-      <w:spacing w:before="240" w:after="0"/>
-      <w:outlineLvl w:val="0"/>
-    </w:pPr>
-    <w:rPr>
-      <w:rFonts w:asciiTheme="majorHAnsi" w:eastAsiaTheme="majorEastAsia" w:hAnsiTheme="majorHAnsi" w:cstheme="majorBidi"/>
-      <w:color w:val="2F5496" w:themeColor="accent1" w:themeShade="BF"/>
-      <w:sz w:val="32"/>
-      <w:szCs w:val="32"/>
-    </w:rPr>
-  </w:style>
-  <w:style w:type="paragraph" w:styleId="Heading2">
-    <w:name w:val="heading 2"/>
-    <w:basedOn w:val="Normal"/>
-    <w:next w:val="Normal"/>
-    <w:link w:val="Heading2Char"/>
-    <w:uiPriority w:val="9"/>
-    <w:unhideWhenUsed/>
-    <w:qFormat/>
-    <w:rsid w:val="00093250"/>
-    <w:pPr>
-      <w:keepNext/>
-      <w:keepLines/>
-      <w:spacing w:before="40" w:after="0"/>
-      <w:outlineLvl w:val="1"/>
-    </w:pPr>
-    <w:rPr>
-      <w:rFonts w:asciiTheme="majorHAnsi" w:eastAsiaTheme="majorEastAsia" w:hAnsiTheme="majorHAnsi" w:cstheme="majorBidi"/>
-      <w:color w:val="2F5496" w:themeColor="accent1" w:themeShade="BF"/>
-      <w:sz w:val="26"/>
-      <w:szCs w:val="26"/>
-    </w:rPr>
-  </w:style>
-  <w:style w:type="character" w:default="1" w:styleId="DefaultParagraphFont">
-    <w:name w:val="Default Paragraph Font"/>
-    <w:uiPriority w:val="1"/>
-    <w:semiHidden/>
-    <w:unhideWhenUsed/>
-  </w:style>
-  <w:style w:type="table" w:default="1" w:styleId="TableNormal">
-    <w:name w:val="Normal Table"/>
-    <w:uiPriority w:val="99"/>
-    <w:semiHidden/>
-    <w:unhideWhenUsed/>
-    <w:tblPr>
-      <w:tblInd w:w="0" w:type="dxa"/>
-      <w:tblCellMar>
-        <w:top w:w="0" w:type="dxa"/>
-        <w:left w:w="108" w:type="dxa"/>
-        <w:bottom w:w="0" w:type="dxa"/>
-        <w:right w:w="108" w:type="dxa"/>
-      </w:tblCellMar>
-    </w:tblPr>
-  </w:style>
-  <w:style w:type="numbering" w:default="1" w:styleId="NoList">
-    <w:name w:val="No List"/>
-    <w:uiPriority w:val="99"/>
-    <w:semiHidden/>
-    <w:unhideWhenUsed/>
-  </w:style>
-  <w:style w:type="character" w:customStyle="1" w:styleId="Heading1Char">
-    <w:name w:val="Heading 1 Char"/>
-    <w:basedOn w:val="DefaultParagraphFont"/>
-    <w:link w:val="Heading1"/>
-    <w:uiPriority w:val="9"/>
-    <w:rsid w:val="001F7036"/>
-    <w:rPr>
-      <w:rFonts w:asciiTheme="majorHAnsi" w:eastAsiaTheme="majorEastAsia" w:hAnsiTheme="majorHAnsi" w:cstheme="majorBidi"/>
-      <w:color w:val="2F5496" w:themeColor="accent1" w:themeShade="BF"/>
-      <w:sz w:val="32"/>
-      <w:szCs w:val="32"/>
-    </w:rPr>
-  </w:style>
-  <w:style w:type="paragraph" w:styleId="ListParagraph">
-    <w:name w:val="List Paragraph"/>
-    <w:basedOn w:val="Normal"/>
-    <w:uiPriority w:val="34"/>
-    <w:qFormat/>
-    <w:rsid w:val="001F7036"/>
-    <w:pPr>
-      <w:ind w:left="720"/>
-      <w:contextualSpacing/>
-    </w:pPr>
-  </w:style>
-  <w:style w:type="character" w:styleId="PlaceholderText">
-    <w:name w:val="Placeholder Text"/>
-    <w:basedOn w:val="DefaultParagraphFont"/>
-    <w:uiPriority w:val="99"/>
-    <w:semiHidden/>
-    <w:rsid w:val="004638CE"/>
-    <w:rPr>
-      <w:color w:val="808080"/>
-    </w:rPr>
-  </w:style>
-  <w:style w:type="paragraph" w:styleId="BalloonText">
-    <w:name w:val="Balloon Text"/>
-    <w:basedOn w:val="Normal"/>
-    <w:link w:val="BalloonTextChar"/>
-    <w:uiPriority w:val="99"/>
-    <w:semiHidden/>
-    <w:unhideWhenUsed/>
-    <w:rsid w:val="004638CE"/>
-    <w:pPr>
-      <w:spacing w:after="0" w:line="240" w:lineRule="auto"/>
-    </w:pPr>
-    <w:rPr>
-      <w:rFonts w:ascii="Tahoma" w:hAnsi="Tahoma" w:cs="Tahoma"/>
-      <w:sz w:val="16"/>
-      <w:szCs w:val="16"/>
-    </w:rPr>
-  </w:style>
-  <w:style w:type="character" w:customStyle="1" w:styleId="BalloonTextChar">
-    <w:name w:val="Balloon Text Char"/>
-    <w:basedOn w:val="DefaultParagraphFont"/>
-    <w:link w:val="BalloonText"/>
-    <w:uiPriority w:val="99"/>
-    <w:semiHidden/>
-    <w:rsid w:val="004638CE"/>
-    <w:rPr>
-      <w:rFonts w:ascii="Tahoma" w:hAnsi="Tahoma" w:cs="Tahoma"/>
-      <w:sz w:val="16"/>
-      <w:szCs w:val="16"/>
-    </w:rPr>
-  </w:style>
-  <w:style w:type="character" w:customStyle="1" w:styleId="Heading2Char">
-    <w:name w:val="Heading 2 Char"/>
-    <w:basedOn w:val="DefaultParagraphFont"/>
-    <w:link w:val="Heading2"/>
-    <w:uiPriority w:val="9"/>
-    <w:rsid w:val="00093250"/>
-    <w:rPr>
-      <w:rFonts w:asciiTheme="majorHAnsi" w:eastAsiaTheme="majorEastAsia" w:hAnsiTheme="majorHAnsi" w:cstheme="majorBidi"/>
-      <w:color w:val="2F5496" w:themeColor="accent1" w:themeShade="BF"/>
-      <w:sz w:val="26"/>
-      <w:szCs w:val="26"/>
-    </w:rPr>
-  </w:style>
-  <w:style w:type="character" w:styleId="Hyperlink">
-    <w:name w:val="Hyperlink"/>
-    <w:basedOn w:val="DefaultParagraphFont"/>
-    <w:uiPriority w:val="99"/>
-    <w:unhideWhenUsed/>
-    <w:rsid w:val="00193231"/>
-    <w:rPr>
-      <w:color w:val="0563C1" w:themeColor="hyperlink"/>
-      <w:u w:val="single"/>
-    </w:rPr>
-  </w:style>
-  <w:style w:type="character" w:customStyle="1" w:styleId="UnresolvedMention1">
-    <w:name w:val="Unresolved Mention1"/>
-    <w:basedOn w:val="DefaultParagraphFont"/>
-    <w:uiPriority w:val="99"/>
-    <w:semiHidden/>
-    <w:unhideWhenUsed/>
-    <w:rsid w:val="00193231"/>
-    <w:rPr>
-      <w:color w:val="605E5C"/>
-      <w:shd w:val="clear" w:color="auto" w:fill="E1DFDD"/>
-    </w:rPr>
-  </w:style>
-</w:styles>
-</file>
-
-<file path=word/stylesWithEffects.xml><?xml version="1.0" encoding="utf-8"?>
-<w:styles xmlns:wpc="http://schemas.microsoft.com/office/word/2010/wordprocessingCanvas" xmlns:mc="http://schemas.openxmlformats.org/markup-compatibility/2006" xmlns:o="urn:schemas-microsoft-com:office:office" xmlns:r="http://schemas.openxmlformats.org/officeDocument/2006/relationships" xmlns:m="http://schemas.openxmlformats.org/officeDocument/2006/math" xmlns:v="urn:schemas-microsoft-com:vml" xmlns:wp14="http://schemas.microsoft.com/office/word/2010/wordprocessingDrawing" xmlns:wp="http://schemas.openxmlformats.org/drawingml/2006/wordprocessingDrawing" xmlns:w10="urn:schemas-microsoft-com:office:word" xmlns:w="http://schemas.openxmlformats.org/wordprocessingml/2006/main" xmlns:w14="http://schemas.microsoft.com/office/word/2010/wordml" xmlns:wpg="http://schemas.microsoft.com/office/word/2010/wordprocessingGroup" xmlns:wpi="http://schemas.microsoft.com/office/word/2010/wordprocessingInk" xmlns:wne="http://schemas.microsoft.com/office/word/2006/wordml" xmlns:wps="http://schemas.microsoft.com/office/word/2010/wordprocessingShape" mc:Ignorable="w14 wp14">
-  <w:docDefaults>
-    <w:rPrDefault>
-      <w:rPr>
-        <w:rFonts w:asciiTheme="minorHAnsi" w:eastAsiaTheme="minorHAnsi" w:hAnsiTheme="minorHAnsi" w:cstheme="minorBidi"/>
-        <w:sz w:val="22"/>
-        <w:szCs w:val="22"/>
-        <w:lang w:val="en-US" w:eastAsia="en-US" w:bidi="he-IL"/>
-      </w:rPr>
-    </w:rPrDefault>
-    <w:pPrDefault>
-      <w:pPr>
-        <w:spacing w:after="160" w:line="259" w:lineRule="auto"/>
-      </w:pPr>
-    </w:pPrDefault>
-  </w:docDefaults>
-  <w:latentStyles w:defLockedState="0" w:defUIPriority="99" w:defSemiHidden="1" w:defUnhideWhenUsed="1" w:defQFormat="0" w:count="267">
-    <w:lsdException w:name="Normal" w:semiHidden="0" w:uiPriority="0" w:unhideWhenUsed="0" w:qFormat="1"/>
-    <w:lsdException w:name="heading 1" w:semiHidden="0" w:uiPriority="9" w:unhideWhenUsed="0" w:qFormat="1"/>
-    <w:lsdException w:name="heading 2" w:uiPriority="9" w:qFormat="1"/>
-    <w:lsdException w:name="heading 3" w:uiPriority="9" w:qFormat="1"/>
-    <w:lsdException w:name="heading 4" w:uiPriority="9" w:qFormat="1"/>
-    <w:lsdException w:name="heading 5" w:uiPriority="9" w:qFormat="1"/>
-    <w:lsdException w:name="heading 6" w:uiPriority="9" w:qFormat="1"/>
-    <w:lsdException w:name="heading 7" w:uiPriority="9" w:qFormat="1"/>
-    <w:lsdException w:name="heading 8" w:uiPriority="9" w:qFormat="1"/>
-    <w:lsdException w:name="heading 9" w:uiPriority="9" w:qFormat="1"/>
-    <w:lsdException w:name="toc 1" w:uiPriority="39"/>
-    <w:lsdException w:name="toc 2" w:uiPriority="39"/>
-    <w:lsdException w:name="toc 3" w:uiPriority="39"/>
-    <w:lsdException w:name="toc 4" w:uiPriority="39"/>
-    <w:lsdException w:name="toc 5" w:uiPriority="39"/>
-    <w:lsdException w:name="toc 6" w:uiPriority="39"/>
-    <w:lsdException w:name="toc 7" w:uiPriority="39"/>
-    <w:lsdException w:name="toc 8" w:uiPriority="39"/>
-    <w:lsdException w:name="toc 9" w:uiPriority="39"/>
-    <w:lsdException w:name="caption" w:uiPriority="35" w:qFormat="1"/>
-    <w:lsdException w:name="Title" w:semiHidden="0" w:uiPriority="10" w:unhideWhenUsed="0" w:qFormat="1"/>
-    <w:lsdException w:name="Default Paragraph Font" w:uiPriority="1"/>
-    <w:lsdException w:name="Subtitle" w:semiHidden="0" w:uiPriority="11" w:unhideWhenUsed="0" w:qFormat="1"/>
-    <w:lsdException w:name="Strong" w:semiHidden="0" w:uiPriority="22" w:unhideWhenUsed="0" w:qFormat="1"/>
-    <w:lsdException w:name="Emphasis" w:semiHidden="0" w:uiPriority="20" w:unhideWhenUsed="0" w:qFormat="1"/>
-    <w:lsdException w:name="Table Grid" w:semiHidden="0" w:uiPriority="39" w:unhideWhenUsed="0"/>
-    <w:lsdException w:name="Placeholder Text" w:unhideWhenUsed="0"/>
-    <w:lsdException w:name="No Spacing" w:semiHidden="0" w:uiPriority="1" w:unhideWhenUsed="0" w:qFormat="1"/>
-    <w:lsdException w:name="Light Shading" w:semiHidden="0" w:uiPriority="60" w:unhideWhenUsed="0"/>
-    <w:lsdException w:name="Light List" w:semiHidden="0" w:uiPriority="61" w:unhideWhenUsed="0"/>
-    <w:lsdException w:name="Light Grid" w:semiHidden="0" w:uiPriority="62" w:unhideWhenUsed="0"/>
-    <w:lsdException w:name="Medium Shading 1" w:semiHidden="0" w:uiPriority="63" w:unhideWhenUsed="0"/>
-    <w:lsdException w:name="Medium Shading 2" w:semiHidden="0" w:uiPriority="64" w:unhideWhenUsed="0"/>
-    <w:lsdException w:name="Medium List 1" w:semiHidden="0" w:uiPriority="65" w:unhideWhenUsed="0"/>
-    <w:lsdException w:name="Medium List 2" w:semiHidden="0" w:uiPriority="66" w:unhideWhenUsed="0"/>
-    <w:lsdException w:name="Medium Grid 1" w:semiHidden="0" w:uiPriority="67" w:unhideWhenUsed="0"/>
-    <w:lsdException w:name="Medium Grid 2" w:semiHidden="0" w:uiPriority="68" w:unhideWhenUsed="0"/>
-    <w:lsdException w:name="Medium Grid 3" w:semiHidden="0" w:uiPriority="69" w:unhideWhenUsed="0"/>
-    <w:lsdException w:name="Dark List" w:semiHidden="0" w:uiPriority="70" w:unhideWhenUsed="0"/>
-    <w:lsdException w:name="Colorful Shading" w:semiHidden="0" w:uiPriority="71" w:unhideWhenUsed="0"/>
-    <w:lsdException w:name="Colorful List" w:semiHidden="0" w:uiPriority="72" w:unhideWhenUsed="0"/>
-    <w:lsdException w:name="Colorful Grid" w:semiHidden="0" w:uiPriority="73" w:unhideWhenUsed="0"/>
-    <w:lsdException w:name="Light Shading Accent 1" w:semiHidden="0" w:uiPriority="60" w:unhideWhenUsed="0"/>
-    <w:lsdException w:name="Light List Accent 1" w:semiHidden="0" w:uiPriority="61" w:unhideWhenUsed="0"/>
-    <w:lsdException w:name="Light Grid Accent 1" w:semiHidden="0" w:uiPriority="62" w:unhideWhenUsed="0"/>
-    <w:lsdException w:name="Medium Shading 1 Accent 1" w:semiHidden="0" w:uiPriority="63" w:unhideWhenUsed="0"/>
-    <w:lsdException w:name="Medium Shading 2 Accent 1" w:semiHidden="0" w:uiPriority="64" w:unhideWhenUsed="0"/>
-    <w:lsdException w:name="Medium List 1 Accent 1" w:semiHidden="0" w:uiPriority="65" w:unhideWhenUsed="0"/>
-    <w:lsdException w:name="Revision" w:unhideWhenUsed="0"/>
-    <w:lsdException w:name="List Paragraph" w:semiHidden="0" w:uiPriority="34" w:unhideWhenUsed="0" w:qFormat="1"/>
-    <w:lsdException w:name="Quote" w:semiHidden="0" w:uiPriority="29" w:unhideWhenUsed="0" w:qFormat="1"/>
-    <w:lsdException w:name="Intense Quote" w:semiHidden="0" w:uiPriority="30" w:unhideWhenUsed="0" w:qFormat="1"/>
-    <w:lsdException w:name="Medium List 2 Accent 1" w:semiHidden="0" w:uiPriority="66" w:unhideWhenUsed="0"/>
-    <w:lsdException w:name="Medium Grid 1 Accent 1" w:semiHidden="0" w:uiPriority="67" w:unhideWhenUsed="0"/>
-    <w:lsdException w:name="Medium Grid 2 Accent 1" w:semiHidden="0" w:uiPriority="68" w:unhideWhenUsed="0"/>
-    <w:lsdException w:name="Medium Grid 3 Accent 1" w:semiHidden="0" w:uiPriority="69" w:unhideWhenUsed="0"/>
-    <w:lsdException w:name="Dark List Accent 1" w:semiHidden="0" w:uiPriority="70" w:unhideWhenUsed="0"/>
-    <w:lsdException w:name="Colorful Shading Accent 1" w:semiHidden="0" w:uiPriority="71" w:unhideWhenUsed="0"/>
-    <w:lsdException w:name="Colorful List Accent 1" w:semiHidden="0" w:uiPriority="72" w:unhideWhenUsed="0"/>
-    <w:lsdException w:name="Colorful Grid Accent 1" w:semiHidden="0" w:uiPriority="73" w:unhideWhenUsed="0"/>
-    <w:lsdException w:name="Light Shading Accent 2" w:semiHidden="0" w:uiPriority="60" w:unhideWhenUsed="0"/>
-    <w:lsdException w:name="Light List Accent 2" w:semiHidden="0" w:uiPriority="61" w:unhideWhenUsed="0"/>
-    <w:lsdException w:name="Light Grid Accent 2" w:semiHidden="0" w:uiPriority="62" w:unhideWhenUsed="0"/>
-    <w:lsdException w:name="Medium Shading 1 Accent 2" w:semiHidden="0" w:uiPriority="63" w:unhideWhenUsed="0"/>
-    <w:lsdException w:name="Medium Shading 2 Accent 2" w:semiHidden="0" w:uiPriority="64" w:unhideWhenUsed="0"/>
-    <w:lsdException w:name="Medium List 1 Accent 2" w:semiHidden="0" w:uiPriority="65" w:unhideWhenUsed="0"/>
-    <w:lsdException w:name="Medium List 2 Accent 2" w:semiHidden="0" w:uiPriority="66" w:unhideWhenUsed="0"/>
-    <w:lsdException w:name="Medium Grid 1 Accent 2" w:semiHidden="0" w:uiPriority="67" w:unhideWhenUsed="0"/>
-    <w:lsdException w:name="Medium Grid 2 Accent 2" w:semiHidden="0" w:uiPriority="68" w:unhideWhenUsed="0"/>
-    <w:lsdException w:name="Medium Grid 3 Accent 2" w:semiHidden="0" w:uiPriority="69" w:unhideWhenUsed="0"/>
-    <w:lsdException w:name="Dark List Accent 2" w:semiHidden="0" w:uiPriority="70" w:unhideWhenUsed="0"/>
-    <w:lsdException w:name="Colorful Shading Accent 2" w:semiHidden="0" w:uiPriority="71" w:unhideWhenUsed="0"/>
-    <w:lsdException w:name="Colorful List Accent 2" w:semiHidden="0" w:uiPriority="72" w:unhideWhenUsed="0"/>
-    <w:lsdException w:name="Colorful Grid Accent 2" w:semiHidden="0" w:uiPriority="73" w:unhideWhenUsed="0"/>
-    <w:lsdException w:name="Light Shading Accent 3" w:semiHidden="0" w:uiPriority="60" w:unhideWhenUsed="0"/>
-    <w:lsdException w:name="Light List Accent 3" w:semiHidden="0" w:uiPriority="61" w:unhideWhenUsed="0"/>
-    <w:lsdException w:name="Light Grid Accent 3" w:semiHidden="0" w:uiPriority="62" w:unhideWhenUsed="0"/>
-    <w:lsdException w:name="Medium Shading 1 Accent 3" w:semiHidden="0" w:uiPriority="63" w:unhideWhenUsed="0"/>
-    <w:lsdException w:name="Medium Shading 2 Accent 3" w:semiHidden="0" w:uiPriority="64" w:unhideWhenUsed="0"/>
-    <w:lsdException w:name="Medium List 1 Accent 3" w:semiHidden="0" w:uiPriority="65" w:unhideWhenUsed="0"/>
-    <w:lsdException w:name="Medium List 2 Accent 3" w:semiHidden="0" w:uiPriority="66" w:unhideWhenUsed="0"/>
-    <w:lsdException w:name="Medium Grid 1 Accent 3" w:semiHidden="0" w:uiPriority="67" w:unhideWhenUsed="0"/>
-    <w:lsdException w:name="Medium Grid 2 Accent 3" w:semiHidden="0" w:uiPriority="68" w:unhideWhenUsed="0"/>
-    <w:lsdException w:name="Medium Grid 3 Accent 3" w:semiHidden="0" w:uiPriority="69" w:unhideWhenUsed="0"/>
-    <w:lsdException w:name="Dark List Accent 3" w:semiHidden="0" w:uiPriority="70" w:unhideWhenUsed="0"/>
-    <w:lsdException w:name="Colorful Shading Accent 3" w:semiHidden="0" w:uiPriority="71" w:unhideWhenUsed="0"/>
-    <w:lsdException w:name="Colorful List Accent 3" w:semiHidden="0" w:uiPriority="72" w:unhideWhenUsed="0"/>
-    <w:lsdException w:name="Colorful Grid Accent 3" w:semiHidden="0" w:uiPriority="73" w:unhideWhenUsed="0"/>
-    <w:lsdException w:name="Light Shading Accent 4" w:semiHidden="0" w:uiPriority="60" w:unhideWhenUsed="0"/>
-    <w:lsdException w:name="Light List Accent 4" w:semiHidden="0" w:uiPriority="61" w:unhideWhenUsed="0"/>
-    <w:lsdException w:name="Light Grid Accent 4" w:semiHidden="0" w:uiPriority="62" w:unhideWhenUsed="0"/>
-    <w:lsdException w:name="Medium Shading 1 Accent 4" w:semiHidden="0" w:uiPriority="63" w:unhideWhenUsed="0"/>
-    <w:lsdException w:name="Medium Shading 2 Accent 4" w:semiHidden="0" w:uiPriority="64" w:unhideWhenUsed="0"/>
-    <w:lsdException w:name="Medium List 1 Accent 4" w:semiHidden="0" w:uiPriority="65" w:unhideWhenUsed="0"/>
-    <w:lsdException w:name="Medium List 2 Accent 4" w:semiHidden="0" w:uiPriority="66" w:unhideWhenUsed="0"/>
-    <w:lsdException w:name="Medium Grid 1 Accent 4" w:semiHidden="0" w:uiPriority="67" w:unhideWhenUsed="0"/>
-    <w:lsdException w:name="Medium Grid 2 Accent 4" w:semiHidden="0" w:uiPriority="68" w:unhideWhenUsed="0"/>
-    <w:lsdException w:name="Medium Grid 3 Accent 4" w:semiHidden="0" w:uiPriority="69" w:unhideWhenUsed="0"/>
-    <w:lsdException w:name="Dark List Accent 4" w:semiHidden="0" w:uiPriority="70" w:unhideWhenUsed="0"/>
-    <w:lsdException w:name="Colorful Shading Accent 4" w:semiHidden="0" w:uiPriority="71" w:unhideWhenUsed="0"/>
-    <w:lsdException w:name="Colorful List Accent 4" w:semiHidden="0" w:uiPriority="72" w:unhideWhenUsed="0"/>
-    <w:lsdException w:name="Colorful Grid Accent 4" w:semiHidden="0" w:uiPriority="73" w:unhideWhenUsed="0"/>
-    <w:lsdException w:name="Light Shading Accent 5" w:semiHidden="0" w:uiPriority="60" w:unhideWhenUsed="0"/>
-    <w:lsdException w:name="Light List Accent 5" w:semiHidden="0" w:uiPriority="61" w:unhideWhenUsed="0"/>
-    <w:lsdException w:name="Light Grid Accent 5" w:semiHidden="0" w:uiPriority="62" w:unhideWhenUsed="0"/>
-    <w:lsdException w:name="Medium Shading 1 Accent 5" w:semiHidden="0" w:uiPriority="63" w:unhideWhenUsed="0"/>
-    <w:lsdException w:name="Medium Shading 2 Accent 5" w:semiHidden="0" w:uiPriority="64" w:unhideWhenUsed="0"/>
-    <w:lsdException w:name="Medium List 1 Accent 5" w:semiHidden="0" w:uiPriority="65" w:unhideWhenUsed="0"/>
-    <w:lsdException w:name="Medium List 2 Accent 5" w:semiHidden="0" w:uiPriority="66" w:unhideWhenUsed="0"/>
-    <w:lsdException w:name="Medium Grid 1 Accent 5" w:semiHidden="0" w:uiPriority="67" w:unhideWhenUsed="0"/>
-    <w:lsdException w:name="Medium Grid 2 Accent 5" w:semiHidden="0" w:uiPriority="68" w:unhideWhenUsed="0"/>
-    <w:lsdException w:name="Medium Grid 3 Accent 5" w:semiHidden="0" w:uiPriority="69" w:unhideWhenUsed="0"/>
-    <w:lsdException w:name="Dark List Accent 5" w:semiHidden="0" w:uiPriority="70" w:unhideWhenUsed="0"/>
-    <w:lsdException w:name="Colorful Shading Accent 5" w:semiHidden="0" w:uiPriority="71" w:unhideWhenUsed="0"/>
-    <w:lsdException w:name="Colorful List Accent 5" w:semiHidden="0" w:uiPriority="72" w:unhideWhenUsed="0"/>
-    <w:lsdException w:name="Colorful Grid Accent 5" w:semiHidden="0" w:uiPriority="73" w:unhideWhenUsed="0"/>
-    <w:lsdException w:name="Light Shading Accent 6" w:semiHidden="0" w:uiPriority="60" w:unhideWhenUsed="0"/>
-    <w:lsdException w:name="Light List Accent 6" w:semiHidden="0" w:uiPriority="61" w:unhideWhenUsed="0"/>
-    <w:lsdException w:name="Light Grid Accent 6" w:semiHidden="0" w:uiPriority="62" w:unhideWhenUsed="0"/>
-    <w:lsdException w:name="Medium Shading 1 Accent 6" w:semiHidden="0" w:uiPriority="63" w:unhideWhenUsed="0"/>
-    <w:lsdException w:name="Medium Shading 2 Accent 6" w:semiHidden="0" w:uiPriority="64" w:unhideWhenUsed="0"/>
-    <w:lsdException w:name="Medium List 1 Accent 6" w:semiHidden="0" w:uiPriority="65" w:unhideWhenUsed="0"/>
-    <w:lsdException w:name="Medium List 2 Accent 6" w:semiHidden="0" w:uiPriority="66" w:unhideWhenUsed="0"/>
-    <w:lsdException w:name="Medium Grid 1 Accent 6" w:semiHidden="0" w:uiPriority="67" w:unhideWhenUsed="0"/>
-    <w:lsdException w:name="Medium Grid 2 Accent 6" w:semiHidden="0" w:uiPriority="68" w:unhideWhenUsed="0"/>
-    <w:lsdException w:name="Medium Grid 3 Accent 6" w:semiHidden="0" w:uiPriority="69" w:unhideWhenUsed="0"/>
-    <w:lsdException w:name="Dark List Accent 6" w:semiHidden="0" w:uiPriority="70" w:unhideWhenUsed="0"/>
-    <w:lsdException w:name="Colorful Shading Accent 6" w:semiHidden="0" w:uiPriority="71" w:unhideWhenUsed="0"/>
-    <w:lsdException w:name="Colorful List Accent 6" w:semiHidden="0" w:uiPriority="72" w:unhideWhenUsed="0"/>
-    <w:lsdException w:name="Colorful Grid Accent 6" w:semiHidden="0" w:uiPriority="73" w:unhideWhenUsed="0"/>
-    <w:lsdException w:name="Subtle Emphasis" w:semiHidden="0" w:uiPriority="19" w:unhideWhenUsed="0" w:qFormat="1"/>
-    <w:lsdException w:name="Intense Emphasis" w:semiHidden="0" w:uiPriority="21" w:unhideWhenUsed="0" w:qFormat="1"/>
-    <w:lsdException w:name="Subtle Reference" w:semiHidden="0" w:uiPriority="31" w:unhideWhenUsed="0" w:qFormat="1"/>
-    <w:lsdException w:name="Intense Reference" w:semiHidden="0" w:uiPriority="32" w:unhideWhenUsed="0" w:qFormat="1"/>
-    <w:lsdException w:name="Book Title" w:semiHidden="0" w:uiPriority="33" w:unhideWhenUsed="0" w:qFormat="1"/>
-    <w:lsdException w:name="Bibliography" w:uiPriority="37"/>
-    <w:lsdException w:name="TOC Heading" w:uiPriority="39" w:qFormat="1"/>
+  <w:latentStyles w:defLockedState="0" w:defUIPriority="99" w:defSemiHidden="0" w:defUnhideWhenUsed="0" w:defQFormat="0" w:count="376">
+    <w:lsdException w:name="Normal" w:uiPriority="0" w:qFormat="1"/>
+    <w:lsdException w:name="heading 1" w:uiPriority="9" w:qFormat="1"/>
+    <w:lsdException w:name="heading 2" w:semiHidden="1" w:uiPriority="9" w:unhideWhenUsed="1" w:qFormat="1"/>
+    <w:lsdException w:name="heading 3" w:semiHidden="1" w:uiPriority="9" w:unhideWhenUsed="1" w:qFormat="1"/>
+    <w:lsdException w:name="heading 4" w:semiHidden="1" w:uiPriority="9" w:unhideWhenUsed="1" w:qFormat="1"/>
+    <w:lsdException w:name="heading 5" w:semiHidden="1" w:uiPriority="9" w:unhideWhenUsed="1" w:qFormat="1"/>
+    <w:lsdException w:name="heading 6" w:semiHidden="1" w:uiPriority="9" w:unhideWhenUsed="1" w:qFormat="1"/>
+    <w:lsdException w:name="heading 7" w:semiHidden="1" w:uiPriority="9" w:unhideWhenUsed="1" w:qFormat="1"/>
+    <w:lsdException w:name="heading 8" w:semiHidden="1" w:uiPriority="9" w:unhideWhenUsed="1" w:qFormat="1"/>
+    <w:lsdException w:name="heading 9" w:semiHidden="1" w:uiPriority="9" w:unhideWhenUsed="1" w:qFormat="1"/>
+    <w:lsdException w:name="index 1" w:semiHidden="1" w:unhideWhenUsed="1"/>
+    <w:lsdException w:name="index 2" w:semiHidden="1" w:unhideWhenUsed="1"/>
+    <w:lsdException w:name="index 3" w:semiHidden="1" w:unhideWhenUsed="1"/>
+    <w:lsdException w:name="index 4" w:semiHidden="1" w:unhideWhenUsed="1"/>
+    <w:lsdException w:name="index 5" w:semiHidden="1" w:unhideWhenUsed="1"/>
+    <w:lsdException w:name="index 6" w:semiHidden="1" w:unhideWhenUsed="1"/>
+    <w:lsdException w:name="index 7" w:semiHidden="1" w:unhideWhenUsed="1"/>
+    <w:lsdException w:name="index 8" w:semiHidden="1" w:unhideWhenUsed="1"/>
+    <w:lsdException w:name="index 9" w:semiHidden="1" w:unhideWhenUsed="1"/>
+    <w:lsdException w:name="toc 1" w:semiHidden="1" w:uiPriority="39" w:unhideWhenUsed="1"/>
+    <w:lsdException w:name="toc 2" w:semiHidden="1" w:uiPriority="39" w:unhideWhenUsed="1"/>
+    <w:lsdException w:name="toc 3" w:semiHidden="1" w:uiPriority="39" w:unhideWhenUsed="1"/>
+    <w:lsdException w:name="toc 4" w:semiHidden="1" w:uiPriority="39" w:unhideWhenUsed="1"/>
+    <w:lsdException w:name="toc 5" w:semiHidden="1" w:uiPriority="39" w:unhideWhenUsed="1"/>
+    <w:lsdException w:name="toc 6" w:semiHidden="1" w:uiPriority="39" w:unhideWhenUsed="1"/>
+    <w:lsdException w:name="toc 7" w:semiHidden="1" w:uiPriority="39" w:unhideWhenUsed="1"/>
+    <w:lsdException w:name="toc 8" w:semiHidden="1" w:uiPriority="39" w:unhideWhenUsed="1"/>
+    <w:lsdException w:name="toc 9" w:semiHidden="1" w:uiPriority="39" w:unhideWhenUsed="1"/>
+    <w:lsdException w:name="Normal Indent" w:semiHidden="1" w:unhideWhenUsed="1"/>
+    <w:lsdException w:name="footnote text" w:semiHidden="1" w:unhideWhenUsed="1"/>
+    <w:lsdException w:name="annotation text" w:semiHidden="1" w:unhideWhenUsed="1"/>
+    <w:lsdException w:name="header" w:semiHidden="1" w:unhideWhenUsed="1"/>
+    <w:lsdException w:name="footer" w:semiHidden="1" w:unhideWhenUsed="1"/>
+    <w:lsdException w:name="index heading" w:semiHidden="1" w:unhideWhenUsed="1"/>
+    <w:lsdException w:name="caption" w:semiHidden="1" w:uiPriority="35" w:unhideWhenUsed="1" w:qFormat="1"/>
+    <w:lsdException w:name="table of figures" w:semiHidden="1" w:unhideWhenUsed="1"/>
+    <w:lsdException w:name="envelope address" w:semiHidden="1" w:unhideWhenUsed="1"/>
+    <w:lsdException w:name="envelope return" w:semiHidden="1" w:unhideWhenUsed="1"/>
+    <w:lsdException w:name="footnote reference" w:semiHidden="1" w:unhideWhenUsed="1"/>
+    <w:lsdException w:name="annotation reference" w:semiHidden="1" w:unhideWhenUsed="1"/>
+    <w:lsdException w:name="line number" w:semiHidden="1" w:unhideWhenUsed="1"/>
+    <w:lsdException w:name="page number" w:semiHidden="1" w:unhideWhenUsed="1"/>
+    <w:lsdException w:name="endnote reference" w:semiHidden="1" w:unhideWhenUsed="1"/>
+    <w:lsdException w:name="endnote text" w:semiHidden="1" w:unhideWhenUsed="1"/>
+    <w:lsdException w:name="table of authorities" w:semiHidden="1" w:unhideWhenUsed="1"/>
+    <w:lsdException w:name="macro" w:semiHidden="1" w:unhideWhenUsed="1"/>
+    <w:lsdException w:name="toa heading" w:semiHidden="1" w:unhideWhenUsed="1"/>
+    <w:lsdException w:name="List" w:semiHidden="1" w:unhideWhenUsed="1"/>
+    <w:lsdException w:name="List Bullet" w:semiHidden="1" w:unhideWhenUsed="1"/>
+    <w:lsdException w:name="List Number" w:semiHidden="1" w:unhideWhenUsed="1"/>
+    <w:lsdException w:name="List 2" w:semiHidden="1" w:unhideWhenUsed="1"/>
+    <w:lsdException w:name="List 3" w:semiHidden="1" w:unhideWhenUsed="1"/>
+    <w:lsdException w:name="List 4" w:semiHidden="1" w:unhideWhenUsed="1"/>
+    <w:lsdException w:name="List 5" w:semiHidden="1" w:unhideWhenUsed="1"/>
+    <w:lsdException w:name="List Bullet 2" w:semiHidden="1" w:unhideWhenUsed="1"/>
+    <w:lsdException w:name="List Bullet 3" w:semiHidden="1" w:unhideWhenUsed="1"/>
+    <w:lsdException w:name="List Bullet 4" w:semiHidden="1" w:unhideWhenUsed="1"/>
+    <w:lsdException w:name="List Bullet 5" w:semiHidden="1" w:unhideWhenUsed="1"/>
+    <w:lsdException w:name="List Number 2" w:semiHidden="1" w:unhideWhenUsed="1"/>
+    <w:lsdException w:name="List Number 3" w:semiHidden="1" w:unhideWhenUsed="1"/>
+    <w:lsdException w:name="List Number 4" w:semiHidden="1" w:unhideWhenUsed="1"/>
+    <w:lsdException w:name="List Number 5" w:semiHidden="1" w:unhideWhenUsed="1"/>
+    <w:lsdException w:name="Title" w:uiPriority="10" w:qFormat="1"/>
+    <w:lsdException w:name="Closing" w:semiHidden="1" w:unhideWhenUsed="1"/>
+    <w:lsdException w:name="Signature" w:semiHidden="1" w:unhideWhenUsed="1"/>
+    <w:lsdException w:name="Default Paragraph Font" w:semiHidden="1" w:uiPriority="1" w:unhideWhenUsed="1"/>
+    <w:lsdException w:name="Body Text" w:semiHidden="1" w:unhideWhenUsed="1"/>
+    <w:lsdException w:name="Body Text Indent" w:semiHidden="1" w:unhideWhenUsed="1"/>
+    <w:lsdException w:name="List Continue" w:semiHidden="1" w:unhideWhenUsed="1"/>
+    <w:lsdException w:name="List Continue 2" w:semiHidden="1" w:unhideWhenUsed="1"/>
+    <w:lsdException w:name="List Continue 3" w:semiHidden="1" w:unhideWhenUsed="1"/>
+    <w:lsdException w:name="List Continue 4" w:semiHidden="1" w:unhideWhenUsed="1"/>
+    <w:lsdException w:name="List Continue 5" w:semiHidden="1" w:unhideWhenUsed="1"/>
+    <w:lsdException w:name="Message Header" w:semiHidden="1" w:unhideWhenUsed="1"/>
+    <w:lsdException w:name="Subtitle" w:uiPriority="11" w:qFormat="1"/>
+    <w:lsdException w:name="Salutation" w:semiHidden="1" w:unhideWhenUsed="1"/>
+    <w:lsdException w:name="Date" w:semiHidden="1" w:unhideWhenUsed="1"/>
+    <w:lsdException w:name="Body Text First Indent" w:semiHidden="1" w:unhideWhenUsed="1"/>
+    <w:lsdException w:name="Body Text First Indent 2" w:semiHidden="1" w:unhideWhenUsed="1"/>
+    <w:lsdException w:name="Note Heading" w:semiHidden="1" w:unhideWhenUsed="1"/>
+    <w:lsdException w:name="Body Text 2" w:semiHidden="1" w:unhideWhenUsed="1"/>
+    <w:lsdException w:name="Body Text 3" w:semiHidden="1" w:unhideWhenUsed="1"/>
+    <w:lsdException w:name="Body Text Indent 2" w:semiHidden="1" w:unhideWhenUsed="1"/>
+    <w:lsdException w:name="Body Text Indent 3" w:semiHidden="1" w:unhideWhenUsed="1"/>
+    <w:lsdException w:name="Block Text" w:semiHidden="1" w:unhideWhenUsed="1"/>
+    <w:lsdException w:name="Hyperlink" w:semiHidden="1" w:unhideWhenUsed="1"/>
+    <w:lsdException w:name="FollowedHyperlink" w:semiHidden="1" w:unhideWhenUsed="1"/>
+    <w:lsdException w:name="Strong" w:uiPriority="22" w:qFormat="1"/>
+    <w:lsdException w:name="Emphasis" w:uiPriority="20" w:qFormat="1"/>
+    <w:lsdException w:name="Document Map" w:semiHidden="1" w:unhideWhenUsed="1"/>
+    <w:lsdException w:name="Plain Text" w:semiHidden="1" w:unhideWhenUsed="1"/>
+    <w:lsdException w:name="E-mail Signature" w:semiHidden="1" w:unhideWhenUsed="1"/>
+    <w:lsdException w:name="HTML Top of Form" w:semiHidden="1" w:unhideWhenUsed="1"/>
+    <w:lsdException w:name="HTML Bottom of Form" w:semiHidden="1" w:unhideWhenUsed="1"/>
+    <w:lsdException w:name="Normal (Web)" w:semiHidden="1" w:unhideWhenUsed="1"/>
+    <w:lsdException w:name="HTML Acronym" w:semiHidden="1" w:unhideWhenUsed="1"/>
+    <w:lsdException w:name="HTML Address" w:semiHidden="1" w:unhideWhenUsed="1"/>
+    <w:lsdException w:name="HTML Cite" w:semiHidden="1" w:unhideWhenUsed="1"/>
+    <w:lsdException w:name="HTML Code" w:semiHidden="1" w:unhideWhenUsed="1"/>
+    <w:lsdException w:name="HTML Definition" w:semiHidden="1" w:unhideWhenUsed="1"/>
+    <w:lsdException w:name="HTML Keyboard" w:semiHidden="1" w:unhideWhenUsed="1"/>
+    <w:lsdException w:name="HTML Preformatted" w:semiHidden="1" w:unhideWhenUsed="1"/>
+    <w:lsdException w:name="HTML Sample" w:semiHidden="1" w:unhideWhenUsed="1"/>
+    <w:lsdException w:name="HTML Typewriter" w:semiHidden="1" w:unhideWhenUsed="1"/>
+    <w:lsdException w:name="HTML Variable" w:semiHidden="1" w:unhideWhenUsed="1"/>
+    <w:lsdException w:name="Normal Table" w:semiHidden="1" w:unhideWhenUsed="1"/>
+    <w:lsdException w:name="annotation subject" w:semiHidden="1" w:unhideWhenUsed="1"/>
+    <w:lsdException w:name="No List" w:semiHidden="1" w:unhideWhenUsed="1"/>
+    <w:lsdException w:name="Outline List 1" w:semiHidden="1" w:unhideWhenUsed="1"/>
+    <w:lsdException w:name="Outline List 2" w:semiHidden="1" w:unhideWhenUsed="1"/>
+    <w:lsdException w:name="Outline List 3" w:semiHidden="1" w:unhideWhenUsed="1"/>
+    <w:lsdException w:name="Table Simple 1" w:semiHidden="1" w:unhideWhenUsed="1"/>
+    <w:lsdException w:name="Table Simple 2" w:semiHidden="1" w:unhideWhenUsed="1"/>
+    <w:lsdException w:name="Table Simple 3" w:semiHidden="1" w:unhideWhenUsed="1"/>
+    <w:lsdException w:name="Table Classic 1" w:semiHidden="1" w:unhideWhenUsed="1"/>
+    <w:lsdException w:name="Table Classic 2" w:semiHidden="1" w:unhideWhenUsed="1"/>
+    <w:lsdException w:name="Table Classic 3" w:semiHidden="1" w:unhideWhenUsed="1"/>
+    <w:lsdException w:name="Table Classic 4" w:semiHidden="1" w:unhideWhenUsed="1"/>
+    <w:lsdException w:name="Table Colorful 1" w:semiHidden="1" w:unhideWhenUsed="1"/>
+    <w:lsdException w:name="Table Colorful 2" w:semiHidden="1" w:unhideWhenUsed="1"/>
+    <w:lsdException w:name="Table Colorful 3" w:semiHidden="1" w:unhideWhenUsed="1"/>
+    <w:lsdException w:name="Table Columns 1" w:semiHidden="1" w:unhideWhenUsed="1"/>
+    <w:lsdException w:name="Table Columns 2" w:semiHidden="1" w:unhideWhenUsed="1"/>
+    <w:lsdException w:name="Table Columns 3" w:semiHidden="1" w:unhideWhenUsed="1"/>
+    <w:lsdException w:name="Table Columns 4" w:semiHidden="1" w:unhideWhenUsed="1"/>
+    <w:lsdException w:name="Table Columns 5" w:semiHidden="1" w:unhideWhenUsed="1"/>
+    <w:lsdException w:name="Table Grid 1" w:semiHidden="1" w:unhideWhenUsed="1"/>
+    <w:lsdException w:name="Table Grid 2" w:semiHidden="1" w:unhideWhenUsed="1"/>
+    <w:lsdException w:name="Table Grid 3" w:semiHidden="1" w:unhideWhenUsed="1"/>
+    <w:lsdException w:name="Table Grid 4" w:semiHidden="1" w:unhideWhenUsed="1"/>
+    <w:lsdException w:name="Table Grid 5" w:semiHidden="1" w:unhideWhenUsed="1"/>
+    <w:lsdException w:name="Table Grid 6" w:semiHidden="1" w:unhideWhenUsed="1"/>
+    <w:lsdException w:name="Table Grid 7" w:semiHidden="1" w:unhideWhenUsed="1"/>
+    <w:lsdException w:name="Table Grid 8" w:semiHidden="1" w:unhideWhenUsed="1"/>
+    <w:lsdException w:name="Table List 1" w:semiHidden="1" w:unhideWhenUsed="1"/>
+    <w:lsdException w:name="Table List 2" w:semiHidden="1" w:unhideWhenUsed="1"/>
+    <w:lsdException w:name="Table List 3" w:semiHidden="1" w:unhideWhenUsed="1"/>
+    <w:lsdException w:name="Table List 4" w:semiHidden="1" w:unhideWhenUsed="1"/>
+    <w:lsdException w:name="Table List 5" w:semiHidden="1" w:unhideWhenUsed="1"/>
+    <w:lsdException w:name="Table List 6" w:semiHidden="1" w:unhideWhenUsed="1"/>
+    <w:lsdException w:name="Table List 7" w:semiHidden="1" w:unhideWhenUsed="1"/>
+    <w:lsdException w:name="Table List 8" w:semiHidden="1" w:unhideWhenUsed="1"/>
+    <w:lsdException w:name="Table 3D effects 1" w:semiHidden="1" w:unhideWhenUsed="1"/>
+    <w:lsdException w:name="Table 3D effects 2" w:semiHidden="1" w:unhideWhenUsed="1"/>
+    <w:lsdException w:name="Table 3D effects 3" w:semiHidden="1" w:unhideWhenUsed="1"/>
+    <w:lsdException w:name="Table Contemporary" w:semiHidden="1" w:unhideWhenUsed="1"/>
+    <w:lsdException w:name="Table Elegant" w:semiHidden="1" w:unhideWhenUsed="1"/>
+    <w:lsdException w:name="Table Professional" w:semiHidden="1" w:unhideWhenUsed="1"/>
+    <w:lsdException w:name="Table Subtle 1" w:semiHidden="1" w:unhideWhenUsed="1"/>
+    <w:lsdException w:name="Table Subtle 2" w:semiHidden="1" w:unhideWhenUsed="1"/>
+    <w:lsdException w:name="Table Web 1" w:semiHidden="1" w:unhideWhenUsed="1"/>
+    <w:lsdException w:name="Table Web 2" w:semiHidden="1" w:unhideWhenUsed="1"/>
+    <w:lsdException w:name="Table Web 3" w:semiHidden="1" w:unhideWhenUsed="1"/>
+    <w:lsdException w:name="Balloon Text" w:semiHidden="1" w:unhideWhenUsed="1"/>
+    <w:lsdException w:name="Table Grid" w:uiPriority="39"/>
+    <w:lsdException w:name="Table Theme" w:semiHidden="1" w:unhideWhenUsed="1"/>
+    <w:lsdException w:name="Placeholder Text" w:semiHidden="1"/>
+    <w:lsdException w:name="No Spacing" w:uiPriority="1" w:qFormat="1"/>
+    <w:lsdException w:name="Light Shading" w:uiPriority="60"/>
+    <w:lsdException w:name="Light List" w:uiPriority="61"/>
+    <w:lsdException w:name="Light Grid" w:uiPriority="62"/>
+    <w:lsdException w:name="Medium Shading 1" w:uiPriority="63"/>
+    <w:lsdException w:name="Medium Shading 2" w:uiPriority="64"/>
+    <w:lsdException w:name="Medium List 1" w:uiPriority="65"/>
+    <w:lsdException w:name="Medium List 2" w:uiPriority="66"/>
+    <w:lsdException w:name="Medium Grid 1" w:uiPriority="67"/>
+    <w:lsdException w:name="Medium Grid 2" w:uiPriority="68"/>
+    <w:lsdException w:name="Medium Grid 3" w:uiPriority="69"/>
+    <w:lsdException w:name="Dark List" w:uiPriority="70"/>
+    <w:lsdException w:name="Colorful Shading" w:uiPriority="71"/>
+    <w:lsdException w:name="Colorful List" w:uiPriority="72"/>
+    <w:lsdException w:name="Colorful Grid" w:uiPriority="73"/>
+    <w:lsdException w:name="Light Shading Accent 1" w:uiPriority="60"/>
+    <w:lsdException w:name="Light List Accent 1" w:uiPriority="61"/>
+    <w:lsdException w:name="Light Grid Accent 1" w:uiPriority="62"/>
+    <w:lsdException w:name="Medium Shading 1 Accent 1" w:uiPriority="63"/>
+    <w:lsdException w:name="Medium Shading 2 Accent 1" w:uiPriority="64"/>
+    <w:lsdException w:name="Medium List 1 Accent 1" w:uiPriority="65"/>
+    <w:lsdException w:name="Revision" w:semiHidden="1"/>
+    <w:lsdException w:name="List Paragraph" w:uiPriority="34" w:qFormat="1"/>
+    <w:lsdException w:name="Quote" w:uiPriority="29" w:qFormat="1"/>
+    <w:lsdException w:name="Intense Quote" w:uiPriority="30" w:qFormat="1"/>
+    <w:lsdException w:name="Medium List 2 Accent 1" w:uiPriority="66"/>
+    <w:lsdException w:name="Medium Grid 1 Accent 1" w:uiPriority="67"/>
+    <w:lsdException w:name="Medium Grid 2 Accent 1" w:uiPriority="68"/>
+    <w:lsdException w:name="Medium Grid 3 Accent 1" w:uiPriority="69"/>
+    <w:lsdException w:name="Dark List Accent 1" w:uiPriority="70"/>
+    <w:lsdException w:name="Colorful Shading Accent 1" w:uiPriority="71"/>
+    <w:lsdException w:name="Colorful List Accent 1" w:uiPriority="72"/>
+    <w:lsdException w:name="Colorful Grid Accent 1" w:uiPriority="73"/>
+    <w:lsdException w:name="Light Shading Accent 2" w:uiPriority="60"/>
+    <w:lsdException w:name="Light List Accent 2" w:uiPriority="61"/>
+    <w:lsdException w:name="Light Grid Accent 2" w:uiPriority="62"/>
+    <w:lsdException w:name="Medium Shading 1 Accent 2" w:uiPriority="63"/>
+    <w:lsdException w:name="Medium Shading 2 Accent 2" w:uiPriority="64"/>
+    <w:lsdException w:name="Medium List 1 Accent 2" w:uiPriority="65"/>
+    <w:lsdException w:name="Medium List 2 Accent 2" w:uiPriority="66"/>
+    <w:lsdException w:name="Medium Grid 1 Accent 2" w:uiPriority="67"/>
+    <w:lsdException w:name="Medium Grid 2 Accent 2" w:uiPriority="68"/>
+    <w:lsdException w:name="Medium Grid 3 Accent 2" w:uiPriority="69"/>
+    <w:lsdException w:name="Dark List Accent 2" w:uiPriority="70"/>
+    <w:lsdException w:name="Colorful Shading Accent 2" w:uiPriority="71"/>
+    <w:lsdException w:name="Colorful List Accent 2" w:uiPriority="72"/>
+    <w:lsdException w:name="Colorful Grid Accent 2" w:uiPriority="73"/>
+    <w:lsdException w:name="Light Shading Accent 3" w:uiPriority="60"/>
+    <w:lsdException w:name="Light List Accent 3" w:uiPriority="61"/>
+    <w:lsdException w:name="Light Grid Accent 3" w:uiPriority="62"/>
+    <w:lsdException w:name="Medium Shading 1 Accent 3" w:uiPriority="63"/>
+    <w:lsdException w:name="Medium Shading 2 Accent 3" w:uiPriority="64"/>
+    <w:lsdException w:name="Medium List 1 Accent 3" w:uiPriority="65"/>
+    <w:lsdException w:name="Medium List 2 Accent 3" w:uiPriority="66"/>
+    <w:lsdException w:name="Medium Grid 1 Accent 3" w:uiPriority="67"/>
+    <w:lsdException w:name="Medium Grid 2 Accent 3" w:uiPriority="68"/>
+    <w:lsdException w:name="Medium Grid 3 Accent 3" w:uiPriority="69"/>
+    <w:lsdException w:name="Dark List Accent 3" w:uiPriority="70"/>
+    <w:lsdException w:name="Colorful Shading Accent 3" w:uiPriority="71"/>
+    <w:lsdException w:name="Colorful List Accent 3" w:uiPriority="72"/>
+    <w:lsdException w:name="Colorful Grid Accent 3" w:uiPriority="73"/>
+    <w:lsdException w:name="Light Shading Accent 4" w:uiPriority="60"/>
+    <w:lsdException w:name="Light List Accent 4" w:uiPriority="61"/>
+    <w:lsdException w:name="Light Grid Accent 4" w:uiPriority="62"/>
+    <w:lsdException w:name="Medium Shading 1 Accent 4" w:uiPriority="63"/>
+    <w:lsdException w:name="Medium Shading 2 Accent 4" w:uiPriority="64"/>
+    <w:lsdException w:name="Medium List 1 Accent 4" w:uiPriority="65"/>
+    <w:lsdException w:name="Medium List 2 Accent 4" w:uiPriority="66"/>
+    <w:lsdException w:name="Medium Grid 1 Accent 4" w:uiPriority="67"/>
+    <w:lsdException w:name="Medium Grid 2 Accent 4" w:uiPriority="68"/>
+    <w:lsdException w:name="Medium Grid 3 Accent 4" w:uiPriority="69"/>
+    <w:lsdException w:name="Dark List Accent 4" w:uiPriority="70"/>
+    <w:lsdException w:name="Colorful Shading Accent 4" w:uiPriority="71"/>
+    <w:lsdException w:name="Colorful List Accent 4" w:uiPriority="72"/>
+    <w:lsdException w:name="Colorful Grid Accent 4" w:uiPriority="73"/>
+    <w:lsdException w:name="Light Shading Accent 5" w:uiPriority="60"/>
+    <w:lsdException w:name="Light List Accent 5" w:uiPriority="61"/>
+    <w:lsdException w:name="Light Grid Accent 5" w:uiPriority="62"/>
+    <w:lsdException w:name="Medium Shading 1 Accent 5" w:uiPriority="63"/>
+    <w:lsdException w:name="Medium Shading 2 Accent 5" w:uiPriority="64"/>
+    <w:lsdException w:name="Medium List 1 Accent 5" w:uiPriority="65"/>
+    <w:lsdException w:name="Medium List 2 Accent 5" w:uiPriority="66"/>
+    <w:lsdException w:name="Medium Grid 1 Accent 5" w:uiPriority="67"/>
+    <w:lsdException w:name="Medium Grid 2 Accent 5" w:uiPriority="68"/>
+    <w:lsdException w:name="Medium Grid 3 Accent 5" w:uiPriority="69"/>
+    <w:lsdException w:name="Dark List Accent 5" w:uiPriority="70"/>
+    <w:lsdException w:name="Colorful Shading Accent 5" w:uiPriority="71"/>
+    <w:lsdException w:name="Colorful List Accent 5" w:uiPriority="72"/>
+    <w:lsdException w:name="Colorful Grid Accent 5" w:uiPriority="73"/>
+    <w:lsdException w:name="Light Shading Accent 6" w:uiPriority="60"/>
+    <w:lsdException w:name="Light List Accent 6" w:uiPriority="61"/>
+    <w:lsdException w:name="Light Grid Accent 6" w:uiPriority="62"/>
+    <w:lsdException w:name="Medium Shading 1 Accent 6" w:uiPriority="63"/>
+    <w:lsdException w:name="Medium Shading 2 Accent 6" w:uiPriority="64"/>
+    <w:lsdException w:name="Medium List 1 Accent 6" w:uiPriority="65"/>
+    <w:lsdException w:name="Medium List 2 Accent 6" w:uiPriority="66"/>
+    <w:lsdException w:name="Medium Grid 1 Accent 6" w:uiPriority="67"/>
+    <w:lsdException w:name="Medium Grid 2 Accent 6" w:uiPriority="68"/>
+    <w:lsdException w:name="Medium Grid 3 Accent 6" w:uiPriority="69"/>
+    <w:lsdException w:name="Dark List Accent 6" w:uiPriority="70"/>
+    <w:lsdException w:name="Colorful Shading Accent 6" w:uiPriority="71"/>
+    <w:lsdException w:name="Colorful List Accent 6" w:uiPriority="72"/>
+    <w:lsdException w:name="Colorful Grid Accent 6" w:uiPriority="73"/>
+    <w:lsdException w:name="Subtle Emphasis" w:uiPriority="19" w:qFormat="1"/>
+    <w:lsdException w:name="Intense Emphasis" w:uiPriority="21" w:qFormat="1"/>
+    <w:lsdException w:name="Subtle Reference" w:uiPriority="31" w:qFormat="1"/>
+    <w:lsdException w:name="Intense Reference" w:uiPriority="32" w:qFormat="1"/>
+    <w:lsdException w:name="Book Title" w:uiPriority="33" w:qFormat="1"/>
+    <w:lsdException w:name="Bibliography" w:semiHidden="1" w:uiPriority="37" w:unhideWhenUsed="1"/>
+    <w:lsdException w:name="TOC Heading" w:semiHidden="1" w:uiPriority="39" w:unhideWhenUsed="1" w:qFormat="1"/>
+    <w:lsdException w:name="Plain Table 1" w:uiPriority="41"/>
+    <w:lsdException w:name="Plain Table 2" w:uiPriority="42"/>
+    <w:lsdException w:name="Plain Table 3" w:uiPriority="43"/>
+    <w:lsdException w:name="Plain Table 4" w:uiPriority="44"/>
+    <w:lsdException w:name="Plain Table 5" w:uiPriority="45"/>
+    <w:lsdException w:name="Grid Table Light" w:uiPriority="40"/>
+    <w:lsdException w:name="Grid Table 1 Light" w:uiPriority="46"/>
+    <w:lsdException w:name="Grid Table 2" w:uiPriority="47"/>
+    <w:lsdException w:name="Grid Table 3" w:uiPriority="48"/>
+    <w:lsdException w:name="Grid Table 4" w:uiPriority="49"/>
+    <w:lsdException w:name="Grid Table 5 Dark" w:uiPriority="50"/>
+    <w:lsdException w:name="Grid Table 6 Colorful" w:uiPriority="51"/>
+    <w:lsdException w:name="Grid Table 7 Colorful" w:uiPriority="52"/>
+    <w:lsdException w:name="Grid Table 1 Light Accent 1" w:uiPriority="46"/>
+    <w:lsdException w:name="Grid Table 2 Accent 1" w:uiPriority="47"/>
+    <w:lsdException w:name="Grid Table 3 Accent 1" w:uiPriority="48"/>
+    <w:lsdException w:name="Grid Table 4 Accent 1" w:uiPriority="49"/>
+    <w:lsdException w:name="Grid Table 5 Dark Accent 1" w:uiPriority="50"/>
+    <w:lsdException w:name="Grid Table 6 Colorful Accent 1" w:uiPriority="51"/>
+    <w:lsdException w:name="Grid Table 7 Colorful Accent 1" w:uiPriority="52"/>
+    <w:lsdException w:name="Grid Table 1 Light Accent 2" w:uiPriority="46"/>
+    <w:lsdException w:name="Grid Table 2 Accent 2" w:uiPriority="47"/>
+    <w:lsdException w:name="Grid Table 3 Accent 2" w:uiPriority="48"/>
+    <w:lsdException w:name="Grid Table 4 Accent 2" w:uiPriority="49"/>
+    <w:lsdException w:name="Grid Table 5 Dark Accent 2" w:uiPriority="50"/>
+    <w:lsdException w:name="Grid Table 6 Colorful Accent 2" w:uiPriority="51"/>
+    <w:lsdException w:name="Grid Table 7 Colorful Accent 2" w:uiPriority="52"/>
+    <w:lsdException w:name="Grid Table 1 Light Accent 3" w:uiPriority="46"/>
+    <w:lsdException w:name="Grid Table 2 Accent 3" w:uiPriority="47"/>
+    <w:lsdException w:name="Grid Table 3 Accent 3" w:uiPriority="48"/>
+    <w:lsdException w:name="Grid Table 4 Accent 3" w:uiPriority="49"/>
+    <w:lsdException w:name="Grid Table 5 Dark Accent 3" w:uiPriority="50"/>
+    <w:lsdException w:name="Grid Table 6 Colorful Accent 3" w:uiPriority="51"/>
+    <w:lsdException w:name="Grid Table 7 Colorful Accent 3" w:uiPriority="52"/>
+    <w:lsdException w:name="Grid Table 1 Light Accent 4" w:uiPriority="46"/>
+    <w:lsdException w:name="Grid Table 2 Accent 4" w:uiPriority="47"/>
+    <w:lsdException w:name="Grid Table 3 Accent 4" w:uiPriority="48"/>
+    <w:lsdException w:name="Grid Table 4 Accent 4" w:uiPriority="49"/>
+    <w:lsdException w:name="Grid Table 5 Dark Accent 4" w:uiPriority="50"/>
+    <w:lsdException w:name="Grid Table 6 Colorful Accent 4" w:uiPriority="51"/>
+    <w:lsdException w:name="Grid Table 7 Colorful Accent 4" w:uiPriority="52"/>
+    <w:lsdException w:name="Grid Table 1 Light Accent 5" w:uiPriority="46"/>
+    <w:lsdException w:name="Grid Table 2 Accent 5" w:uiPriority="47"/>
+    <w:lsdException w:name="Grid Table 3 Accent 5" w:uiPriority="48"/>
+    <w:lsdException w:name="Grid Table 4 Accent 5" w:uiPriority="49"/>
+    <w:lsdException w:name="Grid Table 5 Dark Accent 5" w:uiPriority="50"/>
+    <w:lsdException w:name="Grid Table 6 Colorful Accent 5" w:uiPriority="51"/>
+    <w:lsdException w:name="Grid Table 7 Colorful Accent 5" w:uiPriority="52"/>
+    <w:lsdException w:name="Grid Table 1 Light Accent 6" w:uiPriority="46"/>
+    <w:lsdException w:name="Grid Table 2 Accent 6" w:uiPriority="47"/>
+    <w:lsdException w:name="Grid Table 3 Accent 6" w:uiPriority="48"/>
+    <w:lsdException w:name="Grid Table 4 Accent 6" w:uiPriority="49"/>
+    <w:lsdException w:name="Grid Table 5 Dark Accent 6" w:uiPriority="50"/>
+    <w:lsdException w:name="Grid Table 6 Colorful Accent 6" w:uiPriority="51"/>
+    <w:lsdException w:name="Grid Table 7 Colorful Accent 6" w:uiPriority="52"/>
+    <w:lsdException w:name="List Table 1 Light" w:uiPriority="46"/>
+    <w:lsdException w:name="List Table 2" w:uiPriority="47"/>
+    <w:lsdException w:name="List Table 3" w:uiPriority="48"/>
+    <w:lsdException w:name="List Table 4" w:uiPriority="49"/>
+    <w:lsdException w:name="List Table 5 Dark" w:uiPriority="50"/>
+    <w:lsdException w:name="List Table 6 Colorful" w:uiPriority="51"/>
+    <w:lsdException w:name="List Table 7 Colorful" w:uiPriority="52"/>
+    <w:lsdException w:name="List Table 1 Light Accent 1" w:uiPriority="46"/>
+    <w:lsdException w:name="List Table 2 Accent 1" w:uiPriority="47"/>
+    <w:lsdException w:name="List Table 3 Accent 1" w:uiPriority="48"/>
+    <w:lsdException w:name="List Table 4 Accent 1" w:uiPriority="49"/>
+    <w:lsdException w:name="List Table 5 Dark Accent 1" w:uiPriority="50"/>
+    <w:lsdException w:name="List Table 6 Colorful Accent 1" w:uiPriority="51"/>
+    <w:lsdException w:name="List Table 7 Colorful Accent 1" w:uiPriority="52"/>
+    <w:lsdException w:name="List Table 1 Light Accent 2" w:uiPriority="46"/>
+    <w:lsdException w:name="List Table 2 Accent 2" w:uiPriority="47"/>
+    <w:lsdException w:name="List Table 3 Accent 2" w:uiPriority="48"/>
+    <w:lsdException w:name="List Table 4 Accent 2" w:uiPriority="49"/>
+    <w:lsdException w:name="List Table 5 Dark Accent 2" w:uiPriority="50"/>
+    <w:lsdException w:name="List Table 6 Colorful Accent 2" w:uiPriority="51"/>
+    <w:lsdException w:name="List Table 7 Colorful Accent 2" w:uiPriority="52"/>
+    <w:lsdException w:name="List Table 1 Light Accent 3" w:uiPriority="46"/>
+    <w:lsdException w:name="List Table 2 Accent 3" w:uiPriority="47"/>
+    <w:lsdException w:name="List Table 3 Accent 3" w:uiPriority="48"/>
+    <w:lsdException w:name="List Table 4 Accent 3" w:uiPriority="49"/>
+    <w:lsdException w:name="List Table 5 Dark Accent 3" w:uiPriority="50"/>
+    <w:lsdException w:name="List Table 6 Colorful Accent 3" w:uiPriority="51"/>
+    <w:lsdException w:name="List Table 7 Colorful Accent 3" w:uiPriority="52"/>
+    <w:lsdException w:name="List Table 1 Light Accent 4" w:uiPriority="46"/>
+    <w:lsdException w:name="List Table 2 Accent 4" w:uiPriority="47"/>
+    <w:lsdException w:name="List Table 3 Accent 4" w:uiPriority="48"/>
+    <w:lsdException w:name="List Table 4 Accent 4" w:uiPriority="49"/>
+    <w:lsdException w:name="List Table 5 Dark Accent 4" w:uiPriority="50"/>
+    <w:lsdException w:name="List Table 6 Colorful Accent 4" w:uiPriority="51"/>
+    <w:lsdException w:name="List Table 7 Colorful Accent 4" w:uiPriority="52"/>
+    <w:lsdException w:name="List Table 1 Light Accent 5" w:uiPriority="46"/>
+    <w:lsdException w:name="List Table 2 Accent 5" w:uiPriority="47"/>
+    <w:lsdException w:name="List Table 3 Accent 5" w:uiPriority="48"/>
+    <w:lsdException w:name="List Table 4 Accent 5" w:uiPriority="49"/>
+    <w:lsdException w:name="List Table 5 Dark Accent 5" w:uiPriority="50"/>
+    <w:lsdException w:name="List Table 6 Colorful Accent 5" w:uiPriority="51"/>
+    <w:lsdException w:name="List Table 7 Colorful Accent 5" w:uiPriority="52"/>
+    <w:lsdException w:name="List Table 1 Light Accent 6" w:uiPriority="46"/>
+    <w:lsdException w:name="List Table 2 Accent 6" w:uiPriority="47"/>
+    <w:lsdException w:name="List Table 3 Accent 6" w:uiPriority="48"/>
+    <w:lsdException w:name="List Table 4 Accent 6" w:uiPriority="49"/>
+    <w:lsdException w:name="List Table 5 Dark Accent 6" w:uiPriority="50"/>
+    <w:lsdException w:name="List Table 6 Colorful Accent 6" w:uiPriority="51"/>
+    <w:lsdException w:name="List Table 7 Colorful Accent 6" w:uiPriority="52"/>
+    <w:lsdException w:name="Mention" w:semiHidden="1" w:unhideWhenUsed="1"/>
+    <w:lsdException w:name="Smart Hyperlink" w:semiHidden="1" w:unhideWhenUsed="1"/>
+    <w:lsdException w:name="Hashtag" w:semiHidden="1" w:unhideWhenUsed="1"/>
+    <w:lsdException w:name="Unresolved Mention" w:semiHidden="1" w:unhideWhenUsed="1"/>
+    <w:lsdException w:name="Smart Link" w:semiHidden="1" w:unhideWhenUsed="1"/>
   </w:latentStyles>
   <w:style w:type="paragraph" w:default="1" w:styleId="Normal">
     <w:name w:val="Normal"/>
@@ -4825,7 +5446,7 @@
   <a:extraClrSchemeLst/>
   <a:extLst>
     <a:ext uri="{05A4C25C-085E-4340-85A3-A5531E510DB2}">
-      <thm15:themeFamily xmlns="" xmlns:thm15="http://schemas.microsoft.com/office/thememl/2012/main" name="Office Theme" id="{62F939B6-93AF-4DB8-9C6B-D6C7DFDC589F}" vid="{4A3C46E8-61CC-4603-A589-7422A47A8E4A}"/>
+      <thm15:themeFamily xmlns:thm15="http://schemas.microsoft.com/office/thememl/2012/main" name="Office Theme" id="{62F939B6-93AF-4DB8-9C6B-D6C7DFDC589F}" vid="{4A3C46E8-61CC-4603-A589-7422A47A8E4A}"/>
     </a:ext>
   </a:extLst>
 </a:theme>

</xml_diff>